<commit_message>
Add : Report/Mô tả game.docx, Report/Game_Programming_2.png Modified : Bugs report.txt
</commit_message>
<xml_diff>
--- a/document/Phân chia việc cho giai đoạn 2.docx
+++ b/document/Phân chia việc cho giai đoạn 2.docx
@@ -3,8 +3,31 @@
 <w:document xmlns:wpc="http://schemas.microsoft.com/office/word/2010/wordprocessingCanvas" xmlns:mc="http://schemas.openxmlformats.org/markup-compatibility/2006" xmlns:o="urn:schemas-microsoft-com:office:office" xmlns:r="http://schemas.openxmlformats.org/officeDocument/2006/relationships" xmlns:m="http://schemas.openxmlformats.org/officeDocument/2006/math" xmlns:v="urn:schemas-microsoft-com:vml" xmlns:wp14="http://schemas.microsoft.com/office/word/2010/wordprocessingDrawing" xmlns:wp="http://schemas.openxmlformats.org/drawingml/2006/wordprocessingDrawing" xmlns:w10="urn:schemas-microsoft-com:office:word" xmlns:w="http://schemas.openxmlformats.org/wordprocessingml/2006/main" xmlns:w14="http://schemas.microsoft.com/office/word/2010/wordml" xmlns:wpg="http://schemas.microsoft.com/office/word/2010/wordprocessingGroup" xmlns:wpi="http://schemas.microsoft.com/office/word/2010/wordprocessingInk" xmlns:wne="http://schemas.microsoft.com/office/word/2006/wordml" xmlns:wps="http://schemas.microsoft.com/office/word/2010/wordprocessingShape" mc:Ignorable="w14 wp14">
   <w:body>
     <w:p>
-      <w:r>
-        <w:t>Yêu cầu chung:</w:t>
+      <w:proofErr w:type="spellStart"/>
+      <w:r>
+        <w:t>Yêu</w:t>
+      </w:r>
+      <w:proofErr w:type="spellEnd"/>
+      <w:r>
+        <w:t xml:space="preserve"> </w:t>
+      </w:r>
+      <w:proofErr w:type="spellStart"/>
+      <w:r>
+        <w:t>cầu</w:t>
+      </w:r>
+      <w:proofErr w:type="spellEnd"/>
+      <w:r>
+        <w:t xml:space="preserve"> </w:t>
+      </w:r>
+      <w:proofErr w:type="spellStart"/>
+      <w:proofErr w:type="gramStart"/>
+      <w:r>
+        <w:t>chung</w:t>
+      </w:r>
+      <w:proofErr w:type="spellEnd"/>
+      <w:proofErr w:type="gramEnd"/>
+      <w:r>
+        <w:t>:</w:t>
       </w:r>
     </w:p>
     <w:p>
@@ -15,8 +38,189 @@
           <w:numId w:val="4"/>
         </w:numPr>
       </w:pPr>
-      <w:r>
-        <w:t>Hạn chế sự thay đổi trên các class gameScene, gameObject (map, animal, animalUnit) vì đây là các phần dùng chung cho tất cả các thể loại game)</w:t>
+      <w:proofErr w:type="spellStart"/>
+      <w:r>
+        <w:t>Hạn</w:t>
+      </w:r>
+      <w:proofErr w:type="spellEnd"/>
+      <w:r>
+        <w:t xml:space="preserve"> </w:t>
+      </w:r>
+      <w:proofErr w:type="spellStart"/>
+      <w:r>
+        <w:t>chế</w:t>
+      </w:r>
+      <w:proofErr w:type="spellEnd"/>
+      <w:r>
+        <w:t xml:space="preserve"> </w:t>
+      </w:r>
+      <w:proofErr w:type="spellStart"/>
+      <w:r>
+        <w:t>sự</w:t>
+      </w:r>
+      <w:proofErr w:type="spellEnd"/>
+      <w:r>
+        <w:t xml:space="preserve"> </w:t>
+      </w:r>
+      <w:proofErr w:type="spellStart"/>
+      <w:r>
+        <w:t>thay</w:t>
+      </w:r>
+      <w:proofErr w:type="spellEnd"/>
+      <w:r>
+        <w:t xml:space="preserve"> </w:t>
+      </w:r>
+      <w:proofErr w:type="spellStart"/>
+      <w:r>
+        <w:t>đổi</w:t>
+      </w:r>
+      <w:proofErr w:type="spellEnd"/>
+      <w:r>
+        <w:t xml:space="preserve"> </w:t>
+      </w:r>
+      <w:proofErr w:type="spellStart"/>
+      <w:r>
+        <w:t>trên</w:t>
+      </w:r>
+      <w:proofErr w:type="spellEnd"/>
+      <w:r>
+        <w:t xml:space="preserve"> </w:t>
+      </w:r>
+      <w:proofErr w:type="spellStart"/>
+      <w:r>
+        <w:t>các</w:t>
+      </w:r>
+      <w:proofErr w:type="spellEnd"/>
+      <w:r>
+        <w:t xml:space="preserve"> class </w:t>
+      </w:r>
+      <w:proofErr w:type="spellStart"/>
+      <w:r>
+        <w:t>gameScene</w:t>
+      </w:r>
+      <w:proofErr w:type="spellEnd"/>
+      <w:r>
+        <w:t xml:space="preserve">, </w:t>
+      </w:r>
+      <w:proofErr w:type="spellStart"/>
+      <w:r>
+        <w:t>gameObject</w:t>
+      </w:r>
+      <w:proofErr w:type="spellEnd"/>
+      <w:r>
+        <w:t xml:space="preserve"> (map, animal, </w:t>
+      </w:r>
+      <w:proofErr w:type="spellStart"/>
+      <w:r>
+        <w:t>animalUnit</w:t>
+      </w:r>
+      <w:proofErr w:type="spellEnd"/>
+      <w:r>
+        <w:t xml:space="preserve">) </w:t>
+      </w:r>
+      <w:proofErr w:type="spellStart"/>
+      <w:r>
+        <w:t>vì</w:t>
+      </w:r>
+      <w:proofErr w:type="spellEnd"/>
+      <w:r>
+        <w:t xml:space="preserve"> </w:t>
+      </w:r>
+      <w:proofErr w:type="spellStart"/>
+      <w:r>
+        <w:t>đây</w:t>
+      </w:r>
+      <w:proofErr w:type="spellEnd"/>
+      <w:r>
+        <w:t xml:space="preserve"> </w:t>
+      </w:r>
+      <w:proofErr w:type="spellStart"/>
+      <w:r>
+        <w:t>là</w:t>
+      </w:r>
+      <w:proofErr w:type="spellEnd"/>
+      <w:r>
+        <w:t xml:space="preserve"> </w:t>
+      </w:r>
+      <w:proofErr w:type="spellStart"/>
+      <w:r>
+        <w:t>các</w:t>
+      </w:r>
+      <w:proofErr w:type="spellEnd"/>
+      <w:r>
+        <w:t xml:space="preserve"> </w:t>
+      </w:r>
+      <w:proofErr w:type="spellStart"/>
+      <w:r>
+        <w:t>phần</w:t>
+      </w:r>
+      <w:proofErr w:type="spellEnd"/>
+      <w:r>
+        <w:t xml:space="preserve"> </w:t>
+      </w:r>
+      <w:proofErr w:type="spellStart"/>
+      <w:r>
+        <w:t>dùng</w:t>
+      </w:r>
+      <w:proofErr w:type="spellEnd"/>
+      <w:r>
+        <w:t xml:space="preserve"> </w:t>
+      </w:r>
+      <w:proofErr w:type="spellStart"/>
+      <w:r>
+        <w:t>chung</w:t>
+      </w:r>
+      <w:proofErr w:type="spellEnd"/>
+      <w:r>
+        <w:t xml:space="preserve"> </w:t>
+      </w:r>
+      <w:proofErr w:type="spellStart"/>
+      <w:r>
+        <w:t>cho</w:t>
+      </w:r>
+      <w:proofErr w:type="spellEnd"/>
+      <w:r>
+        <w:t xml:space="preserve"> </w:t>
+      </w:r>
+      <w:proofErr w:type="spellStart"/>
+      <w:r>
+        <w:t>tất</w:t>
+      </w:r>
+      <w:proofErr w:type="spellEnd"/>
+      <w:r>
+        <w:t xml:space="preserve"> </w:t>
+      </w:r>
+      <w:proofErr w:type="spellStart"/>
+      <w:r>
+        <w:t>cả</w:t>
+      </w:r>
+      <w:proofErr w:type="spellEnd"/>
+      <w:r>
+        <w:t xml:space="preserve"> </w:t>
+      </w:r>
+      <w:proofErr w:type="spellStart"/>
+      <w:r>
+        <w:t>các</w:t>
+      </w:r>
+      <w:proofErr w:type="spellEnd"/>
+      <w:r>
+        <w:t xml:space="preserve"> </w:t>
+      </w:r>
+      <w:proofErr w:type="spellStart"/>
+      <w:r>
+        <w:t>thể</w:t>
+      </w:r>
+      <w:proofErr w:type="spellEnd"/>
+      <w:r>
+        <w:t xml:space="preserve"> </w:t>
+      </w:r>
+      <w:proofErr w:type="spellStart"/>
+      <w:r>
+        <w:t>loại</w:t>
+      </w:r>
+      <w:proofErr w:type="spellEnd"/>
+      <w:r>
+        <w:t xml:space="preserve"> game)</w:t>
       </w:r>
     </w:p>
     <w:p>
@@ -27,8 +231,189 @@
           <w:numId w:val="4"/>
         </w:numPr>
       </w:pPr>
-      <w:r>
-        <w:t>Sự khác nhau duy nhất giữa các màn chơi là gameLogic vì mỗi màn chơi khác nhau có cách xử lý khác nhau.</w:t>
+      <w:proofErr w:type="spellStart"/>
+      <w:r>
+        <w:t>Sự</w:t>
+      </w:r>
+      <w:proofErr w:type="spellEnd"/>
+      <w:r>
+        <w:t xml:space="preserve"> </w:t>
+      </w:r>
+      <w:proofErr w:type="spellStart"/>
+      <w:r>
+        <w:t>khác</w:t>
+      </w:r>
+      <w:proofErr w:type="spellEnd"/>
+      <w:r>
+        <w:t xml:space="preserve"> </w:t>
+      </w:r>
+      <w:proofErr w:type="spellStart"/>
+      <w:r>
+        <w:t>nhau</w:t>
+      </w:r>
+      <w:proofErr w:type="spellEnd"/>
+      <w:r>
+        <w:t xml:space="preserve"> </w:t>
+      </w:r>
+      <w:proofErr w:type="spellStart"/>
+      <w:r>
+        <w:t>duy</w:t>
+      </w:r>
+      <w:proofErr w:type="spellEnd"/>
+      <w:r>
+        <w:t xml:space="preserve"> </w:t>
+      </w:r>
+      <w:proofErr w:type="spellStart"/>
+      <w:r>
+        <w:t>nhất</w:t>
+      </w:r>
+      <w:proofErr w:type="spellEnd"/>
+      <w:r>
+        <w:t xml:space="preserve"> </w:t>
+      </w:r>
+      <w:proofErr w:type="spellStart"/>
+      <w:r>
+        <w:t>giữa</w:t>
+      </w:r>
+      <w:proofErr w:type="spellEnd"/>
+      <w:r>
+        <w:t xml:space="preserve"> </w:t>
+      </w:r>
+      <w:proofErr w:type="spellStart"/>
+      <w:r>
+        <w:t>các</w:t>
+      </w:r>
+      <w:proofErr w:type="spellEnd"/>
+      <w:r>
+        <w:t xml:space="preserve"> </w:t>
+      </w:r>
+      <w:proofErr w:type="spellStart"/>
+      <w:r>
+        <w:t>màn</w:t>
+      </w:r>
+      <w:proofErr w:type="spellEnd"/>
+      <w:r>
+        <w:t xml:space="preserve"> </w:t>
+      </w:r>
+      <w:proofErr w:type="spellStart"/>
+      <w:r>
+        <w:t>chơi</w:t>
+      </w:r>
+      <w:proofErr w:type="spellEnd"/>
+      <w:r>
+        <w:t xml:space="preserve"> </w:t>
+      </w:r>
+      <w:proofErr w:type="spellStart"/>
+      <w:r>
+        <w:t>là</w:t>
+      </w:r>
+      <w:proofErr w:type="spellEnd"/>
+      <w:r>
+        <w:t xml:space="preserve"> </w:t>
+      </w:r>
+      <w:proofErr w:type="spellStart"/>
+      <w:r>
+        <w:t>gameLogic</w:t>
+      </w:r>
+      <w:proofErr w:type="spellEnd"/>
+      <w:r>
+        <w:t xml:space="preserve"> </w:t>
+      </w:r>
+      <w:proofErr w:type="spellStart"/>
+      <w:r>
+        <w:t>vì</w:t>
+      </w:r>
+      <w:proofErr w:type="spellEnd"/>
+      <w:r>
+        <w:t xml:space="preserve"> </w:t>
+      </w:r>
+      <w:proofErr w:type="spellStart"/>
+      <w:r>
+        <w:t>mỗi</w:t>
+      </w:r>
+      <w:proofErr w:type="spellEnd"/>
+      <w:r>
+        <w:t xml:space="preserve"> </w:t>
+      </w:r>
+      <w:proofErr w:type="spellStart"/>
+      <w:r>
+        <w:t>màn</w:t>
+      </w:r>
+      <w:proofErr w:type="spellEnd"/>
+      <w:r>
+        <w:t xml:space="preserve"> </w:t>
+      </w:r>
+      <w:proofErr w:type="spellStart"/>
+      <w:r>
+        <w:t>chơi</w:t>
+      </w:r>
+      <w:proofErr w:type="spellEnd"/>
+      <w:r>
+        <w:t xml:space="preserve"> </w:t>
+      </w:r>
+      <w:proofErr w:type="spellStart"/>
+      <w:r>
+        <w:t>khác</w:t>
+      </w:r>
+      <w:proofErr w:type="spellEnd"/>
+      <w:r>
+        <w:t xml:space="preserve"> </w:t>
+      </w:r>
+      <w:proofErr w:type="spellStart"/>
+      <w:r>
+        <w:t>nhau</w:t>
+      </w:r>
+      <w:proofErr w:type="spellEnd"/>
+      <w:r>
+        <w:t xml:space="preserve"> </w:t>
+      </w:r>
+      <w:proofErr w:type="spellStart"/>
+      <w:r>
+        <w:t>có</w:t>
+      </w:r>
+      <w:proofErr w:type="spellEnd"/>
+      <w:r>
+        <w:t xml:space="preserve"> </w:t>
+      </w:r>
+      <w:proofErr w:type="spellStart"/>
+      <w:r>
+        <w:t>cách</w:t>
+      </w:r>
+      <w:proofErr w:type="spellEnd"/>
+      <w:r>
+        <w:t xml:space="preserve"> </w:t>
+      </w:r>
+      <w:proofErr w:type="spellStart"/>
+      <w:r>
+        <w:t>xử</w:t>
+      </w:r>
+      <w:proofErr w:type="spellEnd"/>
+      <w:r>
+        <w:t xml:space="preserve"> </w:t>
+      </w:r>
+      <w:proofErr w:type="spellStart"/>
+      <w:r>
+        <w:t>lý</w:t>
+      </w:r>
+      <w:proofErr w:type="spellEnd"/>
+      <w:r>
+        <w:t xml:space="preserve"> </w:t>
+      </w:r>
+      <w:proofErr w:type="spellStart"/>
+      <w:r>
+        <w:t>khác</w:t>
+      </w:r>
+      <w:proofErr w:type="spellEnd"/>
+      <w:r>
+        <w:t xml:space="preserve"> </w:t>
+      </w:r>
+      <w:proofErr w:type="spellStart"/>
+      <w:r>
+        <w:t>nhau</w:t>
+      </w:r>
+      <w:proofErr w:type="spellEnd"/>
+      <w:r>
+        <w:t>.</w:t>
       </w:r>
     </w:p>
     <w:p>
@@ -39,11 +424,463 @@
           <w:numId w:val="4"/>
         </w:numPr>
       </w:pPr>
-      <w:r>
-        <w:t xml:space="preserve">Sử dụng các hàm đã có sẵn trong các class dùng chung (animal, animalunit, map, gameObject) vì rất nhiều hàm đã hiện thực rồi mà chả nên nghiên cứu sâu ở dưới làm gì, chỉ cần </w:t>
-      </w:r>
-      <w:r>
-        <w:t>coi thử hàm gì chức năng ntn là dc. Nếu mấy class này chưa có chức năng gì đó cần thiết thì hãy viết thêm cho nó.</w:t>
+      <w:proofErr w:type="spellStart"/>
+      <w:r>
+        <w:t>Sử</w:t>
+      </w:r>
+      <w:proofErr w:type="spellEnd"/>
+      <w:r>
+        <w:t xml:space="preserve"> </w:t>
+      </w:r>
+      <w:proofErr w:type="spellStart"/>
+      <w:r>
+        <w:t>dụng</w:t>
+      </w:r>
+      <w:proofErr w:type="spellEnd"/>
+      <w:r>
+        <w:t xml:space="preserve"> </w:t>
+      </w:r>
+      <w:proofErr w:type="spellStart"/>
+      <w:r>
+        <w:t>các</w:t>
+      </w:r>
+      <w:proofErr w:type="spellEnd"/>
+      <w:r>
+        <w:t xml:space="preserve"> </w:t>
+      </w:r>
+      <w:proofErr w:type="spellStart"/>
+      <w:r>
+        <w:t>hàm</w:t>
+      </w:r>
+      <w:proofErr w:type="spellEnd"/>
+      <w:r>
+        <w:t xml:space="preserve"> </w:t>
+      </w:r>
+      <w:proofErr w:type="spellStart"/>
+      <w:r>
+        <w:t>đã</w:t>
+      </w:r>
+      <w:proofErr w:type="spellEnd"/>
+      <w:r>
+        <w:t xml:space="preserve"> </w:t>
+      </w:r>
+      <w:proofErr w:type="spellStart"/>
+      <w:r>
+        <w:t>có</w:t>
+      </w:r>
+      <w:proofErr w:type="spellEnd"/>
+      <w:r>
+        <w:t xml:space="preserve"> </w:t>
+      </w:r>
+      <w:proofErr w:type="spellStart"/>
+      <w:r>
+        <w:t>sẵn</w:t>
+      </w:r>
+      <w:proofErr w:type="spellEnd"/>
+      <w:r>
+        <w:t xml:space="preserve"> </w:t>
+      </w:r>
+      <w:proofErr w:type="spellStart"/>
+      <w:r>
+        <w:t>trong</w:t>
+      </w:r>
+      <w:proofErr w:type="spellEnd"/>
+      <w:r>
+        <w:t xml:space="preserve"> </w:t>
+      </w:r>
+      <w:proofErr w:type="spellStart"/>
+      <w:r>
+        <w:t>các</w:t>
+      </w:r>
+      <w:proofErr w:type="spellEnd"/>
+      <w:r>
+        <w:t xml:space="preserve"> class </w:t>
+      </w:r>
+      <w:proofErr w:type="spellStart"/>
+      <w:r>
+        <w:t>dùng</w:t>
+      </w:r>
+      <w:proofErr w:type="spellEnd"/>
+      <w:r>
+        <w:t xml:space="preserve"> </w:t>
+      </w:r>
+      <w:proofErr w:type="spellStart"/>
+      <w:proofErr w:type="gramStart"/>
+      <w:r>
+        <w:t>chung</w:t>
+      </w:r>
+      <w:proofErr w:type="spellEnd"/>
+      <w:proofErr w:type="gramEnd"/>
+      <w:r>
+        <w:t xml:space="preserve"> (animal, </w:t>
+      </w:r>
+      <w:proofErr w:type="spellStart"/>
+      <w:r>
+        <w:t>animalunit</w:t>
+      </w:r>
+      <w:proofErr w:type="spellEnd"/>
+      <w:r>
+        <w:t xml:space="preserve">, map, </w:t>
+      </w:r>
+      <w:proofErr w:type="spellStart"/>
+      <w:r>
+        <w:t>gameObject</w:t>
+      </w:r>
+      <w:proofErr w:type="spellEnd"/>
+      <w:r>
+        <w:t xml:space="preserve">) </w:t>
+      </w:r>
+      <w:proofErr w:type="spellStart"/>
+      <w:r>
+        <w:t>vì</w:t>
+      </w:r>
+      <w:proofErr w:type="spellEnd"/>
+      <w:r>
+        <w:t xml:space="preserve"> </w:t>
+      </w:r>
+      <w:proofErr w:type="spellStart"/>
+      <w:r>
+        <w:t>rất</w:t>
+      </w:r>
+      <w:proofErr w:type="spellEnd"/>
+      <w:r>
+        <w:t xml:space="preserve"> </w:t>
+      </w:r>
+      <w:proofErr w:type="spellStart"/>
+      <w:r>
+        <w:t>nhiều</w:t>
+      </w:r>
+      <w:proofErr w:type="spellEnd"/>
+      <w:r>
+        <w:t xml:space="preserve"> </w:t>
+      </w:r>
+      <w:proofErr w:type="spellStart"/>
+      <w:r>
+        <w:t>hàm</w:t>
+      </w:r>
+      <w:proofErr w:type="spellEnd"/>
+      <w:r>
+        <w:t xml:space="preserve"> </w:t>
+      </w:r>
+      <w:proofErr w:type="spellStart"/>
+      <w:r>
+        <w:t>đã</w:t>
+      </w:r>
+      <w:proofErr w:type="spellEnd"/>
+      <w:r>
+        <w:t xml:space="preserve"> </w:t>
+      </w:r>
+      <w:proofErr w:type="spellStart"/>
+      <w:r>
+        <w:t>hiện</w:t>
+      </w:r>
+      <w:proofErr w:type="spellEnd"/>
+      <w:r>
+        <w:t xml:space="preserve"> </w:t>
+      </w:r>
+      <w:proofErr w:type="spellStart"/>
+      <w:r>
+        <w:t>thực</w:t>
+      </w:r>
+      <w:proofErr w:type="spellEnd"/>
+      <w:r>
+        <w:t xml:space="preserve"> </w:t>
+      </w:r>
+      <w:proofErr w:type="spellStart"/>
+      <w:r>
+        <w:t>rồi</w:t>
+      </w:r>
+      <w:proofErr w:type="spellEnd"/>
+      <w:r>
+        <w:t xml:space="preserve"> </w:t>
+      </w:r>
+      <w:proofErr w:type="spellStart"/>
+      <w:r>
+        <w:t>mà</w:t>
+      </w:r>
+      <w:proofErr w:type="spellEnd"/>
+      <w:r>
+        <w:t xml:space="preserve"> </w:t>
+      </w:r>
+      <w:proofErr w:type="spellStart"/>
+      <w:r>
+        <w:t>chả</w:t>
+      </w:r>
+      <w:proofErr w:type="spellEnd"/>
+      <w:r>
+        <w:t xml:space="preserve"> </w:t>
+      </w:r>
+      <w:proofErr w:type="spellStart"/>
+      <w:r>
+        <w:t>nên</w:t>
+      </w:r>
+      <w:proofErr w:type="spellEnd"/>
+      <w:r>
+        <w:t xml:space="preserve"> </w:t>
+      </w:r>
+      <w:proofErr w:type="spellStart"/>
+      <w:r>
+        <w:t>nghiên</w:t>
+      </w:r>
+      <w:proofErr w:type="spellEnd"/>
+      <w:r>
+        <w:t xml:space="preserve"> </w:t>
+      </w:r>
+      <w:proofErr w:type="spellStart"/>
+      <w:r>
+        <w:t>cứu</w:t>
+      </w:r>
+      <w:proofErr w:type="spellEnd"/>
+      <w:r>
+        <w:t xml:space="preserve"> </w:t>
+      </w:r>
+      <w:proofErr w:type="spellStart"/>
+      <w:r>
+        <w:t>sâu</w:t>
+      </w:r>
+      <w:proofErr w:type="spellEnd"/>
+      <w:r>
+        <w:t xml:space="preserve"> ở </w:t>
+      </w:r>
+      <w:proofErr w:type="spellStart"/>
+      <w:r>
+        <w:t>dưới</w:t>
+      </w:r>
+      <w:proofErr w:type="spellEnd"/>
+      <w:r>
+        <w:t xml:space="preserve"> </w:t>
+      </w:r>
+      <w:proofErr w:type="spellStart"/>
+      <w:r>
+        <w:t>làm</w:t>
+      </w:r>
+      <w:proofErr w:type="spellEnd"/>
+      <w:r>
+        <w:t xml:space="preserve"> </w:t>
+      </w:r>
+      <w:proofErr w:type="spellStart"/>
+      <w:r>
+        <w:t>gì</w:t>
+      </w:r>
+      <w:proofErr w:type="spellEnd"/>
+      <w:r>
+        <w:t xml:space="preserve">, </w:t>
+      </w:r>
+      <w:proofErr w:type="spellStart"/>
+      <w:r>
+        <w:t>chỉ</w:t>
+      </w:r>
+      <w:proofErr w:type="spellEnd"/>
+      <w:r>
+        <w:t xml:space="preserve"> </w:t>
+      </w:r>
+      <w:proofErr w:type="spellStart"/>
+      <w:r>
+        <w:t>cần</w:t>
+      </w:r>
+      <w:proofErr w:type="spellEnd"/>
+      <w:r>
+        <w:t xml:space="preserve"> </w:t>
+      </w:r>
+      <w:proofErr w:type="spellStart"/>
+      <w:r>
+        <w:t>coi</w:t>
+      </w:r>
+      <w:proofErr w:type="spellEnd"/>
+      <w:r>
+        <w:t xml:space="preserve"> </w:t>
+      </w:r>
+      <w:proofErr w:type="spellStart"/>
+      <w:r>
+        <w:t>thử</w:t>
+      </w:r>
+      <w:proofErr w:type="spellEnd"/>
+      <w:r>
+        <w:t xml:space="preserve"> </w:t>
+      </w:r>
+      <w:proofErr w:type="spellStart"/>
+      <w:r>
+        <w:t>hàm</w:t>
+      </w:r>
+      <w:proofErr w:type="spellEnd"/>
+      <w:r>
+        <w:t xml:space="preserve"> </w:t>
+      </w:r>
+      <w:proofErr w:type="spellStart"/>
+      <w:r>
+        <w:t>gì</w:t>
+      </w:r>
+      <w:proofErr w:type="spellEnd"/>
+      <w:r>
+        <w:t xml:space="preserve"> </w:t>
+      </w:r>
+      <w:proofErr w:type="spellStart"/>
+      <w:r>
+        <w:t>chức</w:t>
+      </w:r>
+      <w:proofErr w:type="spellEnd"/>
+      <w:r>
+        <w:t xml:space="preserve"> </w:t>
+      </w:r>
+      <w:proofErr w:type="spellStart"/>
+      <w:r>
+        <w:t>năng</w:t>
+      </w:r>
+      <w:proofErr w:type="spellEnd"/>
+      <w:r>
+        <w:t xml:space="preserve"> </w:t>
+      </w:r>
+      <w:proofErr w:type="spellStart"/>
+      <w:r>
+        <w:t>ntn</w:t>
+      </w:r>
+      <w:proofErr w:type="spellEnd"/>
+      <w:r>
+        <w:t xml:space="preserve"> </w:t>
+      </w:r>
+      <w:proofErr w:type="spellStart"/>
+      <w:r>
+        <w:t>là</w:t>
+      </w:r>
+      <w:proofErr w:type="spellEnd"/>
+      <w:r>
+        <w:t xml:space="preserve"> dc. </w:t>
+      </w:r>
+      <w:proofErr w:type="spellStart"/>
+      <w:r>
+        <w:t>Nếu</w:t>
+      </w:r>
+      <w:proofErr w:type="spellEnd"/>
+      <w:r>
+        <w:t xml:space="preserve"> </w:t>
+      </w:r>
+      <w:proofErr w:type="spellStart"/>
+      <w:r>
+        <w:t>mấy</w:t>
+      </w:r>
+      <w:proofErr w:type="spellEnd"/>
+      <w:r>
+        <w:t xml:space="preserve"> class </w:t>
+      </w:r>
+      <w:proofErr w:type="spellStart"/>
+      <w:r>
+        <w:t>này</w:t>
+      </w:r>
+      <w:proofErr w:type="spellEnd"/>
+      <w:r>
+        <w:t xml:space="preserve"> </w:t>
+      </w:r>
+      <w:proofErr w:type="spellStart"/>
+      <w:r>
+        <w:t>chưa</w:t>
+      </w:r>
+      <w:proofErr w:type="spellEnd"/>
+      <w:r>
+        <w:t xml:space="preserve"> </w:t>
+      </w:r>
+      <w:proofErr w:type="spellStart"/>
+      <w:r>
+        <w:t>có</w:t>
+      </w:r>
+      <w:proofErr w:type="spellEnd"/>
+      <w:r>
+        <w:t xml:space="preserve"> </w:t>
+      </w:r>
+      <w:proofErr w:type="spellStart"/>
+      <w:r>
+        <w:t>chức</w:t>
+      </w:r>
+      <w:proofErr w:type="spellEnd"/>
+      <w:r>
+        <w:t xml:space="preserve"> </w:t>
+      </w:r>
+      <w:proofErr w:type="spellStart"/>
+      <w:r>
+        <w:t>năng</w:t>
+      </w:r>
+      <w:proofErr w:type="spellEnd"/>
+      <w:r>
+        <w:t xml:space="preserve"> </w:t>
+      </w:r>
+      <w:proofErr w:type="spellStart"/>
+      <w:r>
+        <w:t>gì</w:t>
+      </w:r>
+      <w:proofErr w:type="spellEnd"/>
+      <w:r>
+        <w:t xml:space="preserve"> </w:t>
+      </w:r>
+      <w:proofErr w:type="spellStart"/>
+      <w:r>
+        <w:t>đó</w:t>
+      </w:r>
+      <w:proofErr w:type="spellEnd"/>
+      <w:r>
+        <w:t xml:space="preserve"> </w:t>
+      </w:r>
+      <w:proofErr w:type="spellStart"/>
+      <w:r>
+        <w:t>cần</w:t>
+      </w:r>
+      <w:proofErr w:type="spellEnd"/>
+      <w:r>
+        <w:t xml:space="preserve"> </w:t>
+      </w:r>
+      <w:proofErr w:type="spellStart"/>
+      <w:r>
+        <w:t>thiết</w:t>
+      </w:r>
+      <w:proofErr w:type="spellEnd"/>
+      <w:r>
+        <w:t xml:space="preserve"> </w:t>
+      </w:r>
+      <w:proofErr w:type="spellStart"/>
+      <w:r>
+        <w:t>thì</w:t>
+      </w:r>
+      <w:proofErr w:type="spellEnd"/>
+      <w:r>
+        <w:t xml:space="preserve"> </w:t>
+      </w:r>
+      <w:proofErr w:type="spellStart"/>
+      <w:r>
+        <w:t>hãy</w:t>
+      </w:r>
+      <w:proofErr w:type="spellEnd"/>
+      <w:r>
+        <w:t xml:space="preserve"> </w:t>
+      </w:r>
+      <w:proofErr w:type="spellStart"/>
+      <w:r>
+        <w:t>viết</w:t>
+      </w:r>
+      <w:proofErr w:type="spellEnd"/>
+      <w:r>
+        <w:t xml:space="preserve"> </w:t>
+      </w:r>
+      <w:proofErr w:type="spellStart"/>
+      <w:r>
+        <w:t>thêm</w:t>
+      </w:r>
+      <w:proofErr w:type="spellEnd"/>
+      <w:r>
+        <w:t xml:space="preserve"> </w:t>
+      </w:r>
+      <w:proofErr w:type="spellStart"/>
+      <w:r>
+        <w:t>cho</w:t>
+      </w:r>
+      <w:proofErr w:type="spellEnd"/>
+      <w:r>
+        <w:t xml:space="preserve"> </w:t>
+      </w:r>
+      <w:proofErr w:type="spellStart"/>
+      <w:r>
+        <w:t>nó</w:t>
+      </w:r>
+      <w:proofErr w:type="spellEnd"/>
+      <w:r>
+        <w:t>.</w:t>
       </w:r>
     </w:p>
     <w:p>
@@ -54,14 +891,197 @@
           <w:numId w:val="4"/>
         </w:numPr>
       </w:pPr>
-      <w:r>
-        <w:t>Âm thanh, hình ảnh, hiệu ứng của các màn do a Sơn đảm nhiệm nên cậu Vũ, Tài, Quân tập trung code phần logic</w:t>
+      <w:proofErr w:type="spellStart"/>
+      <w:r>
+        <w:t>Âm</w:t>
+      </w:r>
+      <w:proofErr w:type="spellEnd"/>
+      <w:r>
+        <w:t xml:space="preserve"> </w:t>
+      </w:r>
+      <w:proofErr w:type="spellStart"/>
+      <w:r>
+        <w:t>thanh</w:t>
+      </w:r>
+      <w:proofErr w:type="spellEnd"/>
+      <w:r>
+        <w:t xml:space="preserve">, </w:t>
+      </w:r>
+      <w:proofErr w:type="spellStart"/>
+      <w:r>
+        <w:t>hình</w:t>
+      </w:r>
+      <w:proofErr w:type="spellEnd"/>
+      <w:r>
+        <w:t xml:space="preserve"> </w:t>
+      </w:r>
+      <w:proofErr w:type="spellStart"/>
+      <w:r>
+        <w:t>ảnh</w:t>
+      </w:r>
+      <w:proofErr w:type="spellEnd"/>
+      <w:r>
+        <w:t xml:space="preserve">, </w:t>
+      </w:r>
+      <w:proofErr w:type="spellStart"/>
+      <w:r>
+        <w:t>hiệu</w:t>
+      </w:r>
+      <w:proofErr w:type="spellEnd"/>
+      <w:r>
+        <w:t xml:space="preserve"> </w:t>
+      </w:r>
+      <w:proofErr w:type="spellStart"/>
+      <w:r>
+        <w:t>ứng</w:t>
+      </w:r>
+      <w:proofErr w:type="spellEnd"/>
+      <w:r>
+        <w:t xml:space="preserve"> </w:t>
+      </w:r>
+      <w:proofErr w:type="spellStart"/>
+      <w:r>
+        <w:t>của</w:t>
+      </w:r>
+      <w:proofErr w:type="spellEnd"/>
+      <w:r>
+        <w:t xml:space="preserve"> </w:t>
+      </w:r>
+      <w:proofErr w:type="spellStart"/>
+      <w:r>
+        <w:t>các</w:t>
+      </w:r>
+      <w:proofErr w:type="spellEnd"/>
+      <w:r>
+        <w:t xml:space="preserve"> </w:t>
+      </w:r>
+      <w:proofErr w:type="spellStart"/>
+      <w:r>
+        <w:t>màn</w:t>
+      </w:r>
+      <w:proofErr w:type="spellEnd"/>
+      <w:r>
+        <w:t xml:space="preserve"> do a </w:t>
+      </w:r>
+      <w:proofErr w:type="spellStart"/>
+      <w:r>
+        <w:t>Sơn</w:t>
+      </w:r>
+      <w:proofErr w:type="spellEnd"/>
+      <w:r>
+        <w:t xml:space="preserve"> </w:t>
+      </w:r>
+      <w:proofErr w:type="spellStart"/>
+      <w:r>
+        <w:t>đảm</w:t>
+      </w:r>
+      <w:proofErr w:type="spellEnd"/>
+      <w:r>
+        <w:t xml:space="preserve"> </w:t>
+      </w:r>
+      <w:proofErr w:type="spellStart"/>
+      <w:r>
+        <w:t>nhiệm</w:t>
+      </w:r>
+      <w:proofErr w:type="spellEnd"/>
+      <w:r>
+        <w:t xml:space="preserve"> </w:t>
+      </w:r>
+      <w:proofErr w:type="spellStart"/>
+      <w:r>
+        <w:t>nên</w:t>
+      </w:r>
+      <w:proofErr w:type="spellEnd"/>
+      <w:r>
+        <w:t xml:space="preserve"> </w:t>
+      </w:r>
+      <w:proofErr w:type="spellStart"/>
+      <w:r>
+        <w:t>cậu</w:t>
+      </w:r>
+      <w:proofErr w:type="spellEnd"/>
+      <w:r>
+        <w:t xml:space="preserve"> </w:t>
+      </w:r>
+      <w:proofErr w:type="spellStart"/>
+      <w:r>
+        <w:t>Vũ</w:t>
+      </w:r>
+      <w:proofErr w:type="spellEnd"/>
+      <w:r>
+        <w:t xml:space="preserve">, </w:t>
+      </w:r>
+      <w:proofErr w:type="spellStart"/>
+      <w:r>
+        <w:t>Tài</w:t>
+      </w:r>
+      <w:proofErr w:type="spellEnd"/>
+      <w:r>
+        <w:t xml:space="preserve">, </w:t>
+      </w:r>
+      <w:proofErr w:type="spellStart"/>
+      <w:r>
+        <w:t>Quân</w:t>
+      </w:r>
+      <w:proofErr w:type="spellEnd"/>
+      <w:r>
+        <w:t xml:space="preserve"> </w:t>
+      </w:r>
+      <w:proofErr w:type="spellStart"/>
+      <w:r>
+        <w:t>tập</w:t>
+      </w:r>
+      <w:proofErr w:type="spellEnd"/>
+      <w:r>
+        <w:t xml:space="preserve"> </w:t>
+      </w:r>
+      <w:proofErr w:type="spellStart"/>
+      <w:r>
+        <w:t>trung</w:t>
+      </w:r>
+      <w:proofErr w:type="spellEnd"/>
+      <w:r>
+        <w:t xml:space="preserve"> code </w:t>
+      </w:r>
+      <w:proofErr w:type="spellStart"/>
+      <w:r>
+        <w:t>phần</w:t>
+      </w:r>
+      <w:proofErr w:type="spellEnd"/>
+      <w:r>
+        <w:t xml:space="preserve"> logic</w:t>
       </w:r>
     </w:p>
     <w:p>
-      <w:r>
-        <w:t>Vũ: Làm AI game, cụ thể</w:t>
-      </w:r>
+      <w:proofErr w:type="spellStart"/>
+      <w:r>
+        <w:t>Vũ</w:t>
+      </w:r>
+      <w:proofErr w:type="spellEnd"/>
+      <w:r>
+        <w:t xml:space="preserve">: </w:t>
+      </w:r>
+      <w:proofErr w:type="spellStart"/>
+      <w:r>
+        <w:t>Làm</w:t>
+      </w:r>
+      <w:proofErr w:type="spellEnd"/>
+      <w:r>
+        <w:t xml:space="preserve"> AI game, </w:t>
+      </w:r>
+      <w:proofErr w:type="spellStart"/>
+      <w:r>
+        <w:t>cụ</w:t>
+      </w:r>
+      <w:proofErr w:type="spellEnd"/>
+      <w:r>
+        <w:t xml:space="preserve"> </w:t>
+      </w:r>
+      <w:proofErr w:type="spellStart"/>
+      <w:r>
+        <w:t>thể</w:t>
+      </w:r>
+      <w:proofErr w:type="spellEnd"/>
     </w:p>
     <w:p>
       <w:pPr>
@@ -71,8 +1091,290 @@
           <w:numId w:val="3"/>
         </w:numPr>
       </w:pPr>
-      <w:r>
-        <w:t>Tạo class mới AI chỉ xử lý phần AI (trường hợp xí ngầu thế này + đội hình team mình như thế này thì sẽ đi thế nào – làm sao cho AI có khả năng thông minh giống người nhất có thể.</w:t>
+      <w:proofErr w:type="spellStart"/>
+      <w:r>
+        <w:t>Tạo</w:t>
+      </w:r>
+      <w:proofErr w:type="spellEnd"/>
+      <w:r>
+        <w:t xml:space="preserve"> class </w:t>
+      </w:r>
+      <w:proofErr w:type="spellStart"/>
+      <w:r>
+        <w:t>mới</w:t>
+      </w:r>
+      <w:proofErr w:type="spellEnd"/>
+      <w:r>
+        <w:t xml:space="preserve"> AI </w:t>
+      </w:r>
+      <w:proofErr w:type="spellStart"/>
+      <w:r>
+        <w:t>chỉ</w:t>
+      </w:r>
+      <w:proofErr w:type="spellEnd"/>
+      <w:r>
+        <w:t xml:space="preserve"> </w:t>
+      </w:r>
+      <w:proofErr w:type="spellStart"/>
+      <w:r>
+        <w:t>xử</w:t>
+      </w:r>
+      <w:proofErr w:type="spellEnd"/>
+      <w:r>
+        <w:t xml:space="preserve"> </w:t>
+      </w:r>
+      <w:proofErr w:type="spellStart"/>
+      <w:r>
+        <w:t>lý</w:t>
+      </w:r>
+      <w:proofErr w:type="spellEnd"/>
+      <w:r>
+        <w:t xml:space="preserve"> </w:t>
+      </w:r>
+      <w:proofErr w:type="spellStart"/>
+      <w:r>
+        <w:t>phần</w:t>
+      </w:r>
+      <w:proofErr w:type="spellEnd"/>
+      <w:r>
+        <w:t xml:space="preserve"> AI (</w:t>
+      </w:r>
+      <w:proofErr w:type="spellStart"/>
+      <w:r>
+        <w:t>trường</w:t>
+      </w:r>
+      <w:proofErr w:type="spellEnd"/>
+      <w:r>
+        <w:t xml:space="preserve"> </w:t>
+      </w:r>
+      <w:proofErr w:type="spellStart"/>
+      <w:r>
+        <w:t>hợp</w:t>
+      </w:r>
+      <w:proofErr w:type="spellEnd"/>
+      <w:r>
+        <w:t xml:space="preserve"> </w:t>
+      </w:r>
+      <w:proofErr w:type="spellStart"/>
+      <w:r>
+        <w:t>xí</w:t>
+      </w:r>
+      <w:proofErr w:type="spellEnd"/>
+      <w:r>
+        <w:t xml:space="preserve"> </w:t>
+      </w:r>
+      <w:proofErr w:type="spellStart"/>
+      <w:r>
+        <w:t>ngầu</w:t>
+      </w:r>
+      <w:proofErr w:type="spellEnd"/>
+      <w:r>
+        <w:t xml:space="preserve"> </w:t>
+      </w:r>
+      <w:proofErr w:type="spellStart"/>
+      <w:r>
+        <w:t>thế</w:t>
+      </w:r>
+      <w:proofErr w:type="spellEnd"/>
+      <w:r>
+        <w:t xml:space="preserve"> </w:t>
+      </w:r>
+      <w:proofErr w:type="spellStart"/>
+      <w:r>
+        <w:t>này</w:t>
+      </w:r>
+      <w:proofErr w:type="spellEnd"/>
+      <w:r>
+        <w:t xml:space="preserve"> + </w:t>
+      </w:r>
+      <w:proofErr w:type="spellStart"/>
+      <w:r>
+        <w:t>đội</w:t>
+      </w:r>
+      <w:proofErr w:type="spellEnd"/>
+      <w:r>
+        <w:t xml:space="preserve"> </w:t>
+      </w:r>
+      <w:proofErr w:type="spellStart"/>
+      <w:r>
+        <w:t>hình</w:t>
+      </w:r>
+      <w:proofErr w:type="spellEnd"/>
+      <w:r>
+        <w:t xml:space="preserve"> team </w:t>
+      </w:r>
+      <w:proofErr w:type="spellStart"/>
+      <w:r>
+        <w:t>mình</w:t>
+      </w:r>
+      <w:proofErr w:type="spellEnd"/>
+      <w:r>
+        <w:t xml:space="preserve"> </w:t>
+      </w:r>
+      <w:proofErr w:type="spellStart"/>
+      <w:r>
+        <w:t>như</w:t>
+      </w:r>
+      <w:proofErr w:type="spellEnd"/>
+      <w:r>
+        <w:t xml:space="preserve"> </w:t>
+      </w:r>
+      <w:proofErr w:type="spellStart"/>
+      <w:r>
+        <w:t>thế</w:t>
+      </w:r>
+      <w:proofErr w:type="spellEnd"/>
+      <w:r>
+        <w:t xml:space="preserve"> </w:t>
+      </w:r>
+      <w:proofErr w:type="spellStart"/>
+      <w:r>
+        <w:t>này</w:t>
+      </w:r>
+      <w:proofErr w:type="spellEnd"/>
+      <w:r>
+        <w:t xml:space="preserve"> </w:t>
+      </w:r>
+      <w:proofErr w:type="spellStart"/>
+      <w:r>
+        <w:t>thì</w:t>
+      </w:r>
+      <w:proofErr w:type="spellEnd"/>
+      <w:r>
+        <w:t xml:space="preserve"> </w:t>
+      </w:r>
+      <w:proofErr w:type="spellStart"/>
+      <w:r>
+        <w:t>sẽ</w:t>
+      </w:r>
+      <w:proofErr w:type="spellEnd"/>
+      <w:r>
+        <w:t xml:space="preserve"> </w:t>
+      </w:r>
+      <w:proofErr w:type="spellStart"/>
+      <w:r>
+        <w:t>đi</w:t>
+      </w:r>
+      <w:proofErr w:type="spellEnd"/>
+      <w:r>
+        <w:t xml:space="preserve"> </w:t>
+      </w:r>
+      <w:proofErr w:type="spellStart"/>
+      <w:r>
+        <w:t>thế</w:t>
+      </w:r>
+      <w:proofErr w:type="spellEnd"/>
+      <w:r>
+        <w:t xml:space="preserve"> </w:t>
+      </w:r>
+      <w:proofErr w:type="spellStart"/>
+      <w:r>
+        <w:t>nào</w:t>
+      </w:r>
+      <w:proofErr w:type="spellEnd"/>
+      <w:r>
+        <w:t xml:space="preserve"> – </w:t>
+      </w:r>
+      <w:proofErr w:type="spellStart"/>
+      <w:r>
+        <w:t>làm</w:t>
+      </w:r>
+      <w:proofErr w:type="spellEnd"/>
+      <w:r>
+        <w:t xml:space="preserve"> </w:t>
+      </w:r>
+      <w:proofErr w:type="spellStart"/>
+      <w:r>
+        <w:t>sao</w:t>
+      </w:r>
+      <w:proofErr w:type="spellEnd"/>
+      <w:r>
+        <w:t xml:space="preserve"> </w:t>
+      </w:r>
+      <w:proofErr w:type="spellStart"/>
+      <w:r>
+        <w:t>ch</w:t>
+      </w:r>
+      <w:bookmarkStart w:id="0" w:name="_GoBack"/>
+      <w:bookmarkEnd w:id="0"/>
+      <w:r>
+        <w:t>o</w:t>
+      </w:r>
+      <w:proofErr w:type="spellEnd"/>
+      <w:r>
+        <w:t xml:space="preserve"> AI </w:t>
+      </w:r>
+      <w:proofErr w:type="spellStart"/>
+      <w:r>
+        <w:t>có</w:t>
+      </w:r>
+      <w:proofErr w:type="spellEnd"/>
+      <w:r>
+        <w:t xml:space="preserve"> </w:t>
+      </w:r>
+      <w:proofErr w:type="spellStart"/>
+      <w:r>
+        <w:t>khả</w:t>
+      </w:r>
+      <w:proofErr w:type="spellEnd"/>
+      <w:r>
+        <w:t xml:space="preserve"> </w:t>
+      </w:r>
+      <w:proofErr w:type="spellStart"/>
+      <w:r>
+        <w:t>năng</w:t>
+      </w:r>
+      <w:proofErr w:type="spellEnd"/>
+      <w:r>
+        <w:t xml:space="preserve"> </w:t>
+      </w:r>
+      <w:proofErr w:type="spellStart"/>
+      <w:r>
+        <w:t>thông</w:t>
+      </w:r>
+      <w:proofErr w:type="spellEnd"/>
+      <w:r>
+        <w:t xml:space="preserve"> minh </w:t>
+      </w:r>
+      <w:proofErr w:type="spellStart"/>
+      <w:r>
+        <w:t>giống</w:t>
+      </w:r>
+      <w:proofErr w:type="spellEnd"/>
+      <w:r>
+        <w:t xml:space="preserve"> </w:t>
+      </w:r>
+      <w:proofErr w:type="spellStart"/>
+      <w:r>
+        <w:t>người</w:t>
+      </w:r>
+      <w:proofErr w:type="spellEnd"/>
+      <w:r>
+        <w:t xml:space="preserve"> </w:t>
+      </w:r>
+      <w:proofErr w:type="spellStart"/>
+      <w:r>
+        <w:t>nhất</w:t>
+      </w:r>
+      <w:proofErr w:type="spellEnd"/>
+      <w:r>
+        <w:t xml:space="preserve"> </w:t>
+      </w:r>
+      <w:proofErr w:type="spellStart"/>
+      <w:r>
+        <w:t>có</w:t>
+      </w:r>
+      <w:proofErr w:type="spellEnd"/>
+      <w:r>
+        <w:t xml:space="preserve"> </w:t>
+      </w:r>
+      <w:proofErr w:type="spellStart"/>
+      <w:r>
+        <w:t>thể</w:t>
+      </w:r>
+      <w:proofErr w:type="spellEnd"/>
+      <w:r>
+        <w:t>.</w:t>
       </w:r>
     </w:p>
     <w:p>
@@ -83,9 +1385,491 @@
           <w:numId w:val="3"/>
         </w:numPr>
       </w:pPr>
-      <w:r>
-        <w:t>Tạo class AIgameLogic kế thừa class gameLogic, viết lại cho phù hợp chơi với AI, lưu ý class này là xử lý logic cho game thôi và có 2 hàm chính là goCallback, selecCallback(). Ko thay đổi gì trên gamescene, gameObject nhé vì mấy cái này dùng chung, có thay đổi thì thay đổi chút gì đó để xử lý dc gameAI nhưng không ảnh hưởng đến các phần khác</w:t>
-      </w:r>
+      <w:proofErr w:type="spellStart"/>
+      <w:r>
+        <w:t>Tạo</w:t>
+      </w:r>
+      <w:proofErr w:type="spellEnd"/>
+      <w:r>
+        <w:t xml:space="preserve"> class </w:t>
+      </w:r>
+      <w:proofErr w:type="spellStart"/>
+      <w:r>
+        <w:t>AIgameLogic</w:t>
+      </w:r>
+      <w:proofErr w:type="spellEnd"/>
+      <w:r>
+        <w:t xml:space="preserve"> </w:t>
+      </w:r>
+      <w:proofErr w:type="spellStart"/>
+      <w:r>
+        <w:t>kế</w:t>
+      </w:r>
+      <w:proofErr w:type="spellEnd"/>
+      <w:r>
+        <w:t xml:space="preserve"> </w:t>
+      </w:r>
+      <w:proofErr w:type="spellStart"/>
+      <w:r>
+        <w:t>thừa</w:t>
+      </w:r>
+      <w:proofErr w:type="spellEnd"/>
+      <w:r>
+        <w:t xml:space="preserve"> class </w:t>
+      </w:r>
+      <w:proofErr w:type="spellStart"/>
+      <w:r>
+        <w:t>gameLogic</w:t>
+      </w:r>
+      <w:proofErr w:type="spellEnd"/>
+      <w:r>
+        <w:t xml:space="preserve">, </w:t>
+      </w:r>
+      <w:proofErr w:type="spellStart"/>
+      <w:r>
+        <w:t>viết</w:t>
+      </w:r>
+      <w:proofErr w:type="spellEnd"/>
+      <w:r>
+        <w:t xml:space="preserve"> </w:t>
+      </w:r>
+      <w:proofErr w:type="spellStart"/>
+      <w:r>
+        <w:t>lại</w:t>
+      </w:r>
+      <w:proofErr w:type="spellEnd"/>
+      <w:r>
+        <w:t xml:space="preserve"> </w:t>
+      </w:r>
+      <w:proofErr w:type="spellStart"/>
+      <w:r>
+        <w:t>cho</w:t>
+      </w:r>
+      <w:proofErr w:type="spellEnd"/>
+      <w:r>
+        <w:t xml:space="preserve"> </w:t>
+      </w:r>
+      <w:proofErr w:type="spellStart"/>
+      <w:r>
+        <w:t>phù</w:t>
+      </w:r>
+      <w:proofErr w:type="spellEnd"/>
+      <w:r>
+        <w:t xml:space="preserve"> </w:t>
+      </w:r>
+      <w:proofErr w:type="spellStart"/>
+      <w:r>
+        <w:t>hợp</w:t>
+      </w:r>
+      <w:proofErr w:type="spellEnd"/>
+      <w:r>
+        <w:t xml:space="preserve"> </w:t>
+      </w:r>
+      <w:proofErr w:type="spellStart"/>
+      <w:r>
+        <w:t>chơi</w:t>
+      </w:r>
+      <w:proofErr w:type="spellEnd"/>
+      <w:r>
+        <w:t xml:space="preserve"> </w:t>
+      </w:r>
+      <w:proofErr w:type="spellStart"/>
+      <w:r>
+        <w:t>với</w:t>
+      </w:r>
+      <w:proofErr w:type="spellEnd"/>
+      <w:r>
+        <w:t xml:space="preserve"> AI, </w:t>
+      </w:r>
+      <w:proofErr w:type="spellStart"/>
+      <w:r>
+        <w:t>lưu</w:t>
+      </w:r>
+      <w:proofErr w:type="spellEnd"/>
+      <w:r>
+        <w:t xml:space="preserve"> ý class </w:t>
+      </w:r>
+      <w:proofErr w:type="spellStart"/>
+      <w:r>
+        <w:t>này</w:t>
+      </w:r>
+      <w:proofErr w:type="spellEnd"/>
+      <w:r>
+        <w:t xml:space="preserve"> </w:t>
+      </w:r>
+      <w:proofErr w:type="spellStart"/>
+      <w:r>
+        <w:t>là</w:t>
+      </w:r>
+      <w:proofErr w:type="spellEnd"/>
+      <w:r>
+        <w:t xml:space="preserve"> </w:t>
+      </w:r>
+      <w:proofErr w:type="spellStart"/>
+      <w:r>
+        <w:t>xử</w:t>
+      </w:r>
+      <w:proofErr w:type="spellEnd"/>
+      <w:r>
+        <w:t xml:space="preserve"> </w:t>
+      </w:r>
+      <w:proofErr w:type="spellStart"/>
+      <w:r>
+        <w:t>lý</w:t>
+      </w:r>
+      <w:proofErr w:type="spellEnd"/>
+      <w:r>
+        <w:t xml:space="preserve"> logic </w:t>
+      </w:r>
+      <w:proofErr w:type="spellStart"/>
+      <w:r>
+        <w:t>cho</w:t>
+      </w:r>
+      <w:proofErr w:type="spellEnd"/>
+      <w:r>
+        <w:t xml:space="preserve"> game </w:t>
+      </w:r>
+      <w:proofErr w:type="spellStart"/>
+      <w:r>
+        <w:t>thôi</w:t>
+      </w:r>
+      <w:proofErr w:type="spellEnd"/>
+      <w:r>
+        <w:t xml:space="preserve"> </w:t>
+      </w:r>
+      <w:proofErr w:type="spellStart"/>
+      <w:r>
+        <w:t>và</w:t>
+      </w:r>
+      <w:proofErr w:type="spellEnd"/>
+      <w:r>
+        <w:t xml:space="preserve"> </w:t>
+      </w:r>
+      <w:proofErr w:type="spellStart"/>
+      <w:r>
+        <w:t>có</w:t>
+      </w:r>
+      <w:proofErr w:type="spellEnd"/>
+      <w:r>
+        <w:t xml:space="preserve"> 2 </w:t>
+      </w:r>
+      <w:proofErr w:type="spellStart"/>
+      <w:r>
+        <w:t>hàm</w:t>
+      </w:r>
+      <w:proofErr w:type="spellEnd"/>
+      <w:r>
+        <w:t xml:space="preserve"> </w:t>
+      </w:r>
+      <w:proofErr w:type="spellStart"/>
+      <w:r>
+        <w:t>chính</w:t>
+      </w:r>
+      <w:proofErr w:type="spellEnd"/>
+      <w:r>
+        <w:t xml:space="preserve"> </w:t>
+      </w:r>
+      <w:proofErr w:type="spellStart"/>
+      <w:r>
+        <w:t>là</w:t>
+      </w:r>
+      <w:proofErr w:type="spellEnd"/>
+      <w:r>
+        <w:t xml:space="preserve"> </w:t>
+      </w:r>
+      <w:proofErr w:type="spellStart"/>
+      <w:r>
+        <w:t>goCallback</w:t>
+      </w:r>
+      <w:proofErr w:type="spellEnd"/>
+      <w:r>
+        <w:t xml:space="preserve">, </w:t>
+      </w:r>
+      <w:proofErr w:type="spellStart"/>
+      <w:r>
+        <w:t>selecCallback</w:t>
+      </w:r>
+      <w:proofErr w:type="spellEnd"/>
+      <w:r>
+        <w:t xml:space="preserve">(). </w:t>
+      </w:r>
+      <w:proofErr w:type="spellStart"/>
+      <w:r>
+        <w:t>Ko</w:t>
+      </w:r>
+      <w:proofErr w:type="spellEnd"/>
+      <w:r>
+        <w:t xml:space="preserve"> </w:t>
+      </w:r>
+      <w:proofErr w:type="spellStart"/>
+      <w:r>
+        <w:t>thay</w:t>
+      </w:r>
+      <w:proofErr w:type="spellEnd"/>
+      <w:r>
+        <w:t xml:space="preserve"> </w:t>
+      </w:r>
+      <w:proofErr w:type="spellStart"/>
+      <w:r>
+        <w:t>đổi</w:t>
+      </w:r>
+      <w:proofErr w:type="spellEnd"/>
+      <w:r>
+        <w:t xml:space="preserve"> </w:t>
+      </w:r>
+      <w:proofErr w:type="spellStart"/>
+      <w:r>
+        <w:t>gì</w:t>
+      </w:r>
+      <w:proofErr w:type="spellEnd"/>
+      <w:r>
+        <w:t xml:space="preserve"> </w:t>
+      </w:r>
+      <w:proofErr w:type="spellStart"/>
+      <w:r>
+        <w:t>trên</w:t>
+      </w:r>
+      <w:proofErr w:type="spellEnd"/>
+      <w:r>
+        <w:t xml:space="preserve"> </w:t>
+      </w:r>
+      <w:proofErr w:type="spellStart"/>
+      <w:r>
+        <w:t>gamescene</w:t>
+      </w:r>
+      <w:proofErr w:type="spellEnd"/>
+      <w:r>
+        <w:t xml:space="preserve">, </w:t>
+      </w:r>
+      <w:proofErr w:type="spellStart"/>
+      <w:r>
+        <w:t>gameObject</w:t>
+      </w:r>
+      <w:proofErr w:type="spellEnd"/>
+      <w:r>
+        <w:t xml:space="preserve"> </w:t>
+      </w:r>
+      <w:proofErr w:type="spellStart"/>
+      <w:r>
+        <w:t>nhé</w:t>
+      </w:r>
+      <w:proofErr w:type="spellEnd"/>
+      <w:r>
+        <w:t xml:space="preserve"> </w:t>
+      </w:r>
+      <w:proofErr w:type="spellStart"/>
+      <w:r>
+        <w:t>vì</w:t>
+      </w:r>
+      <w:proofErr w:type="spellEnd"/>
+      <w:r>
+        <w:t xml:space="preserve"> </w:t>
+      </w:r>
+      <w:proofErr w:type="spellStart"/>
+      <w:r>
+        <w:t>mấy</w:t>
+      </w:r>
+      <w:proofErr w:type="spellEnd"/>
+      <w:r>
+        <w:t xml:space="preserve"> </w:t>
+      </w:r>
+      <w:proofErr w:type="spellStart"/>
+      <w:r>
+        <w:t>cái</w:t>
+      </w:r>
+      <w:proofErr w:type="spellEnd"/>
+      <w:r>
+        <w:t xml:space="preserve"> </w:t>
+      </w:r>
+      <w:proofErr w:type="spellStart"/>
+      <w:r>
+        <w:t>này</w:t>
+      </w:r>
+      <w:proofErr w:type="spellEnd"/>
+      <w:r>
+        <w:t xml:space="preserve"> </w:t>
+      </w:r>
+      <w:proofErr w:type="spellStart"/>
+      <w:r>
+        <w:t>dùng</w:t>
+      </w:r>
+      <w:proofErr w:type="spellEnd"/>
+      <w:r>
+        <w:t xml:space="preserve"> </w:t>
+      </w:r>
+      <w:proofErr w:type="spellStart"/>
+      <w:r>
+        <w:t>chung</w:t>
+      </w:r>
+      <w:proofErr w:type="spellEnd"/>
+      <w:r>
+        <w:t xml:space="preserve">, </w:t>
+      </w:r>
+      <w:proofErr w:type="spellStart"/>
+      <w:r>
+        <w:t>có</w:t>
+      </w:r>
+      <w:proofErr w:type="spellEnd"/>
+      <w:r>
+        <w:t xml:space="preserve"> </w:t>
+      </w:r>
+      <w:proofErr w:type="spellStart"/>
+      <w:r>
+        <w:t>thay</w:t>
+      </w:r>
+      <w:proofErr w:type="spellEnd"/>
+      <w:r>
+        <w:t xml:space="preserve"> </w:t>
+      </w:r>
+      <w:proofErr w:type="spellStart"/>
+      <w:r>
+        <w:t>đổi</w:t>
+      </w:r>
+      <w:proofErr w:type="spellEnd"/>
+      <w:r>
+        <w:t xml:space="preserve"> </w:t>
+      </w:r>
+      <w:proofErr w:type="spellStart"/>
+      <w:r>
+        <w:t>thì</w:t>
+      </w:r>
+      <w:proofErr w:type="spellEnd"/>
+      <w:r>
+        <w:t xml:space="preserve"> </w:t>
+      </w:r>
+      <w:proofErr w:type="spellStart"/>
+      <w:r>
+        <w:t>thay</w:t>
+      </w:r>
+      <w:proofErr w:type="spellEnd"/>
+      <w:r>
+        <w:t xml:space="preserve"> </w:t>
+      </w:r>
+      <w:proofErr w:type="spellStart"/>
+      <w:r>
+        <w:t>đổi</w:t>
+      </w:r>
+      <w:proofErr w:type="spellEnd"/>
+      <w:r>
+        <w:t xml:space="preserve"> </w:t>
+      </w:r>
+      <w:proofErr w:type="spellStart"/>
+      <w:r>
+        <w:t>chút</w:t>
+      </w:r>
+      <w:proofErr w:type="spellEnd"/>
+      <w:r>
+        <w:t xml:space="preserve"> </w:t>
+      </w:r>
+      <w:proofErr w:type="spellStart"/>
+      <w:r>
+        <w:t>gì</w:t>
+      </w:r>
+      <w:proofErr w:type="spellEnd"/>
+      <w:r>
+        <w:t xml:space="preserve"> </w:t>
+      </w:r>
+      <w:proofErr w:type="spellStart"/>
+      <w:r>
+        <w:t>đó</w:t>
+      </w:r>
+      <w:proofErr w:type="spellEnd"/>
+      <w:r>
+        <w:t xml:space="preserve"> </w:t>
+      </w:r>
+      <w:proofErr w:type="spellStart"/>
+      <w:r>
+        <w:t>để</w:t>
+      </w:r>
+      <w:proofErr w:type="spellEnd"/>
+      <w:r>
+        <w:t xml:space="preserve"> </w:t>
+      </w:r>
+      <w:proofErr w:type="spellStart"/>
+      <w:r>
+        <w:t>xử</w:t>
+      </w:r>
+      <w:proofErr w:type="spellEnd"/>
+      <w:r>
+        <w:t xml:space="preserve"> </w:t>
+      </w:r>
+      <w:proofErr w:type="spellStart"/>
+      <w:r>
+        <w:t>lý</w:t>
+      </w:r>
+      <w:proofErr w:type="spellEnd"/>
+      <w:r>
+        <w:t xml:space="preserve"> dc </w:t>
+      </w:r>
+      <w:proofErr w:type="spellStart"/>
+      <w:r>
+        <w:t>gameAI</w:t>
+      </w:r>
+      <w:proofErr w:type="spellEnd"/>
+      <w:r>
+        <w:t xml:space="preserve"> </w:t>
+      </w:r>
+      <w:proofErr w:type="spellStart"/>
+      <w:r>
+        <w:t>nhưng</w:t>
+      </w:r>
+      <w:proofErr w:type="spellEnd"/>
+      <w:r>
+        <w:t xml:space="preserve"> </w:t>
+      </w:r>
+      <w:proofErr w:type="spellStart"/>
+      <w:r>
+        <w:t>không</w:t>
+      </w:r>
+      <w:proofErr w:type="spellEnd"/>
+      <w:r>
+        <w:t xml:space="preserve"> </w:t>
+      </w:r>
+      <w:proofErr w:type="spellStart"/>
+      <w:r>
+        <w:t>ảnh</w:t>
+      </w:r>
+      <w:proofErr w:type="spellEnd"/>
+      <w:r>
+        <w:t xml:space="preserve"> </w:t>
+      </w:r>
+      <w:proofErr w:type="spellStart"/>
+      <w:r>
+        <w:t>hưởng</w:t>
+      </w:r>
+      <w:proofErr w:type="spellEnd"/>
+      <w:r>
+        <w:t xml:space="preserve"> </w:t>
+      </w:r>
+      <w:proofErr w:type="spellStart"/>
+      <w:r>
+        <w:t>đến</w:t>
+      </w:r>
+      <w:proofErr w:type="spellEnd"/>
+      <w:r>
+        <w:t xml:space="preserve"> </w:t>
+      </w:r>
+      <w:proofErr w:type="spellStart"/>
+      <w:r>
+        <w:t>các</w:t>
+      </w:r>
+      <w:proofErr w:type="spellEnd"/>
+      <w:r>
+        <w:t xml:space="preserve"> </w:t>
+      </w:r>
+      <w:proofErr w:type="spellStart"/>
+      <w:r>
+        <w:t>phần</w:t>
+      </w:r>
+      <w:proofErr w:type="spellEnd"/>
+      <w:r>
+        <w:t xml:space="preserve"> </w:t>
+      </w:r>
+      <w:proofErr w:type="spellStart"/>
+      <w:r>
+        <w:t>khác</w:t>
+      </w:r>
+      <w:proofErr w:type="spellEnd"/>
     </w:p>
     <w:p>
       <w:pPr>
@@ -96,12 +1880,169 @@
         </w:numPr>
       </w:pPr>
       <w:r>
-        <w:t>(Nếu có thể): tạo màn cho người chơi chọn 1 quân trong 4 quân (3 quân còn lại là AI)</w:t>
+        <w:t>(</w:t>
+      </w:r>
+      <w:proofErr w:type="spellStart"/>
+      <w:r>
+        <w:t>Nếu</w:t>
+      </w:r>
+      <w:proofErr w:type="spellEnd"/>
+      <w:r>
+        <w:t xml:space="preserve"> </w:t>
+      </w:r>
+      <w:proofErr w:type="spellStart"/>
+      <w:r>
+        <w:t>có</w:t>
+      </w:r>
+      <w:proofErr w:type="spellEnd"/>
+      <w:r>
+        <w:t xml:space="preserve"> </w:t>
+      </w:r>
+      <w:proofErr w:type="spellStart"/>
+      <w:r>
+        <w:t>thể</w:t>
+      </w:r>
+      <w:proofErr w:type="spellEnd"/>
+      <w:r>
+        <w:t xml:space="preserve">): </w:t>
+      </w:r>
+      <w:proofErr w:type="spellStart"/>
+      <w:r>
+        <w:t>tạo</w:t>
+      </w:r>
+      <w:proofErr w:type="spellEnd"/>
+      <w:r>
+        <w:t xml:space="preserve"> </w:t>
+      </w:r>
+      <w:proofErr w:type="spellStart"/>
+      <w:r>
+        <w:t>màn</w:t>
+      </w:r>
+      <w:proofErr w:type="spellEnd"/>
+      <w:r>
+        <w:t xml:space="preserve"> </w:t>
+      </w:r>
+      <w:proofErr w:type="spellStart"/>
+      <w:r>
+        <w:t>cho</w:t>
+      </w:r>
+      <w:proofErr w:type="spellEnd"/>
+      <w:r>
+        <w:t xml:space="preserve"> </w:t>
+      </w:r>
+      <w:proofErr w:type="spellStart"/>
+      <w:r>
+        <w:t>người</w:t>
+      </w:r>
+      <w:proofErr w:type="spellEnd"/>
+      <w:r>
+        <w:t xml:space="preserve"> </w:t>
+      </w:r>
+      <w:proofErr w:type="spellStart"/>
+      <w:r>
+        <w:t>chơi</w:t>
+      </w:r>
+      <w:proofErr w:type="spellEnd"/>
+      <w:r>
+        <w:t xml:space="preserve"> </w:t>
+      </w:r>
+      <w:proofErr w:type="spellStart"/>
+      <w:r>
+        <w:t>chọn</w:t>
+      </w:r>
+      <w:proofErr w:type="spellEnd"/>
+      <w:r>
+        <w:t xml:space="preserve"> 1 </w:t>
+      </w:r>
+      <w:proofErr w:type="spellStart"/>
+      <w:r>
+        <w:t>quân</w:t>
+      </w:r>
+      <w:proofErr w:type="spellEnd"/>
+      <w:r>
+        <w:t xml:space="preserve"> </w:t>
+      </w:r>
+      <w:proofErr w:type="spellStart"/>
+      <w:r>
+        <w:t>trong</w:t>
+      </w:r>
+      <w:proofErr w:type="spellEnd"/>
+      <w:r>
+        <w:t xml:space="preserve"> 4 </w:t>
+      </w:r>
+      <w:proofErr w:type="spellStart"/>
+      <w:r>
+        <w:t>quân</w:t>
+      </w:r>
+      <w:proofErr w:type="spellEnd"/>
+      <w:r>
+        <w:t xml:space="preserve"> (3 </w:t>
+      </w:r>
+      <w:proofErr w:type="spellStart"/>
+      <w:r>
+        <w:t>quân</w:t>
+      </w:r>
+      <w:proofErr w:type="spellEnd"/>
+      <w:r>
+        <w:t xml:space="preserve"> </w:t>
+      </w:r>
+      <w:proofErr w:type="spellStart"/>
+      <w:r>
+        <w:t>còn</w:t>
+      </w:r>
+      <w:proofErr w:type="spellEnd"/>
+      <w:r>
+        <w:t xml:space="preserve"> </w:t>
+      </w:r>
+      <w:proofErr w:type="spellStart"/>
+      <w:r>
+        <w:t>lại</w:t>
+      </w:r>
+      <w:proofErr w:type="spellEnd"/>
+      <w:r>
+        <w:t xml:space="preserve"> </w:t>
+      </w:r>
+      <w:proofErr w:type="spellStart"/>
+      <w:r>
+        <w:t>là</w:t>
+      </w:r>
+      <w:proofErr w:type="spellEnd"/>
+      <w:r>
+        <w:t xml:space="preserve"> AI)</w:t>
       </w:r>
     </w:p>
     <w:p>
-      <w:r>
-        <w:t>Tài: làm Modern game, cụ thể:</w:t>
+      <w:proofErr w:type="spellStart"/>
+      <w:r>
+        <w:t>Tài</w:t>
+      </w:r>
+      <w:proofErr w:type="spellEnd"/>
+      <w:r>
+        <w:t xml:space="preserve">: </w:t>
+      </w:r>
+      <w:proofErr w:type="spellStart"/>
+      <w:r>
+        <w:t>làm</w:t>
+      </w:r>
+      <w:proofErr w:type="spellEnd"/>
+      <w:r>
+        <w:t xml:space="preserve"> Modern game, </w:t>
+      </w:r>
+      <w:proofErr w:type="spellStart"/>
+      <w:r>
+        <w:t>cụ</w:t>
+      </w:r>
+      <w:proofErr w:type="spellEnd"/>
+      <w:r>
+        <w:t xml:space="preserve"> </w:t>
+      </w:r>
+      <w:proofErr w:type="spellStart"/>
+      <w:r>
+        <w:t>thể</w:t>
+      </w:r>
+      <w:proofErr w:type="spellEnd"/>
+      <w:r>
+        <w:t>:</w:t>
       </w:r>
     </w:p>
     <w:p>
@@ -112,16 +2053,372 @@
           <w:numId w:val="3"/>
         </w:numPr>
       </w:pPr>
-      <w:r>
-        <w:t>Tạo class ModernGameLogic kế thừa gameLogic cho modernGame, cấu trúc modern game này do ông tự nghĩ nhưng mà làm sao ko ảnh hướng đển các phần khác (lưu ý gameScene và gameObject dùng chung – chỉ thay đổi gameLogic)</w:t>
-      </w:r>
-      <w:r>
-        <w:t>. Có thể item itiếc gì đó tuỳ ông.</w:t>
+      <w:proofErr w:type="spellStart"/>
+      <w:r>
+        <w:t>Tạo</w:t>
+      </w:r>
+      <w:proofErr w:type="spellEnd"/>
+      <w:r>
+        <w:t xml:space="preserve"> class </w:t>
+      </w:r>
+      <w:proofErr w:type="spellStart"/>
+      <w:r>
+        <w:t>ModernGameLogic</w:t>
+      </w:r>
+      <w:proofErr w:type="spellEnd"/>
+      <w:r>
+        <w:t xml:space="preserve"> </w:t>
+      </w:r>
+      <w:proofErr w:type="spellStart"/>
+      <w:r>
+        <w:t>kế</w:t>
+      </w:r>
+      <w:proofErr w:type="spellEnd"/>
+      <w:r>
+        <w:t xml:space="preserve"> </w:t>
+      </w:r>
+      <w:proofErr w:type="spellStart"/>
+      <w:r>
+        <w:t>thừa</w:t>
+      </w:r>
+      <w:proofErr w:type="spellEnd"/>
+      <w:r>
+        <w:t xml:space="preserve"> </w:t>
+      </w:r>
+      <w:proofErr w:type="spellStart"/>
+      <w:r>
+        <w:t>gameLogic</w:t>
+      </w:r>
+      <w:proofErr w:type="spellEnd"/>
+      <w:r>
+        <w:t xml:space="preserve"> </w:t>
+      </w:r>
+      <w:proofErr w:type="spellStart"/>
+      <w:r>
+        <w:t>cho</w:t>
+      </w:r>
+      <w:proofErr w:type="spellEnd"/>
+      <w:r>
+        <w:t xml:space="preserve"> </w:t>
+      </w:r>
+      <w:proofErr w:type="spellStart"/>
+      <w:r>
+        <w:t>modernGame</w:t>
+      </w:r>
+      <w:proofErr w:type="spellEnd"/>
+      <w:r>
+        <w:t xml:space="preserve">, </w:t>
+      </w:r>
+      <w:proofErr w:type="spellStart"/>
+      <w:r>
+        <w:t>cấu</w:t>
+      </w:r>
+      <w:proofErr w:type="spellEnd"/>
+      <w:r>
+        <w:t xml:space="preserve"> </w:t>
+      </w:r>
+      <w:proofErr w:type="spellStart"/>
+      <w:r>
+        <w:t>trúc</w:t>
+      </w:r>
+      <w:proofErr w:type="spellEnd"/>
+      <w:r>
+        <w:t xml:space="preserve"> modern game </w:t>
+      </w:r>
+      <w:proofErr w:type="spellStart"/>
+      <w:r>
+        <w:t>này</w:t>
+      </w:r>
+      <w:proofErr w:type="spellEnd"/>
+      <w:r>
+        <w:t xml:space="preserve"> do </w:t>
+      </w:r>
+      <w:proofErr w:type="spellStart"/>
+      <w:r>
+        <w:t>ông</w:t>
+      </w:r>
+      <w:proofErr w:type="spellEnd"/>
+      <w:r>
+        <w:t xml:space="preserve"> </w:t>
+      </w:r>
+      <w:proofErr w:type="spellStart"/>
+      <w:r>
+        <w:t>tự</w:t>
+      </w:r>
+      <w:proofErr w:type="spellEnd"/>
+      <w:r>
+        <w:t xml:space="preserve"> </w:t>
+      </w:r>
+      <w:proofErr w:type="spellStart"/>
+      <w:r>
+        <w:t>nghĩ</w:t>
+      </w:r>
+      <w:proofErr w:type="spellEnd"/>
+      <w:r>
+        <w:t xml:space="preserve"> </w:t>
+      </w:r>
+      <w:proofErr w:type="spellStart"/>
+      <w:r>
+        <w:t>nhưng</w:t>
+      </w:r>
+      <w:proofErr w:type="spellEnd"/>
+      <w:r>
+        <w:t xml:space="preserve"> </w:t>
+      </w:r>
+      <w:proofErr w:type="spellStart"/>
+      <w:r>
+        <w:t>mà</w:t>
+      </w:r>
+      <w:proofErr w:type="spellEnd"/>
+      <w:r>
+        <w:t xml:space="preserve"> </w:t>
+      </w:r>
+      <w:proofErr w:type="spellStart"/>
+      <w:r>
+        <w:t>làm</w:t>
+      </w:r>
+      <w:proofErr w:type="spellEnd"/>
+      <w:r>
+        <w:t xml:space="preserve"> </w:t>
+      </w:r>
+      <w:proofErr w:type="spellStart"/>
+      <w:r>
+        <w:t>sao</w:t>
+      </w:r>
+      <w:proofErr w:type="spellEnd"/>
+      <w:r>
+        <w:t xml:space="preserve"> </w:t>
+      </w:r>
+      <w:proofErr w:type="spellStart"/>
+      <w:proofErr w:type="gramStart"/>
+      <w:r>
+        <w:t>ko</w:t>
+      </w:r>
+      <w:proofErr w:type="spellEnd"/>
+      <w:proofErr w:type="gramEnd"/>
+      <w:r>
+        <w:t xml:space="preserve"> </w:t>
+      </w:r>
+      <w:proofErr w:type="spellStart"/>
+      <w:r>
+        <w:t>ảnh</w:t>
+      </w:r>
+      <w:proofErr w:type="spellEnd"/>
+      <w:r>
+        <w:t xml:space="preserve"> </w:t>
+      </w:r>
+      <w:proofErr w:type="spellStart"/>
+      <w:r>
+        <w:t>hướng</w:t>
+      </w:r>
+      <w:proofErr w:type="spellEnd"/>
+      <w:r>
+        <w:t xml:space="preserve"> </w:t>
+      </w:r>
+      <w:proofErr w:type="spellStart"/>
+      <w:r>
+        <w:t>đển</w:t>
+      </w:r>
+      <w:proofErr w:type="spellEnd"/>
+      <w:r>
+        <w:t xml:space="preserve"> </w:t>
+      </w:r>
+      <w:proofErr w:type="spellStart"/>
+      <w:r>
+        <w:t>các</w:t>
+      </w:r>
+      <w:proofErr w:type="spellEnd"/>
+      <w:r>
+        <w:t xml:space="preserve"> </w:t>
+      </w:r>
+      <w:proofErr w:type="spellStart"/>
+      <w:r>
+        <w:t>phần</w:t>
+      </w:r>
+      <w:proofErr w:type="spellEnd"/>
+      <w:r>
+        <w:t xml:space="preserve"> </w:t>
+      </w:r>
+      <w:proofErr w:type="spellStart"/>
+      <w:r>
+        <w:t>khác</w:t>
+      </w:r>
+      <w:proofErr w:type="spellEnd"/>
+      <w:r>
+        <w:t xml:space="preserve"> (</w:t>
+      </w:r>
+      <w:proofErr w:type="spellStart"/>
+      <w:r>
+        <w:t>lưu</w:t>
+      </w:r>
+      <w:proofErr w:type="spellEnd"/>
+      <w:r>
+        <w:t xml:space="preserve"> ý </w:t>
+      </w:r>
+      <w:proofErr w:type="spellStart"/>
+      <w:r>
+        <w:t>gameScene</w:t>
+      </w:r>
+      <w:proofErr w:type="spellEnd"/>
+      <w:r>
+        <w:t xml:space="preserve"> </w:t>
+      </w:r>
+      <w:proofErr w:type="spellStart"/>
+      <w:r>
+        <w:t>và</w:t>
+      </w:r>
+      <w:proofErr w:type="spellEnd"/>
+      <w:r>
+        <w:t xml:space="preserve"> </w:t>
+      </w:r>
+      <w:proofErr w:type="spellStart"/>
+      <w:r>
+        <w:t>gameObject</w:t>
+      </w:r>
+      <w:proofErr w:type="spellEnd"/>
+      <w:r>
+        <w:t xml:space="preserve"> </w:t>
+      </w:r>
+      <w:proofErr w:type="spellStart"/>
+      <w:r>
+        <w:t>dùng</w:t>
+      </w:r>
+      <w:proofErr w:type="spellEnd"/>
+      <w:r>
+        <w:t xml:space="preserve"> </w:t>
+      </w:r>
+      <w:proofErr w:type="spellStart"/>
+      <w:r>
+        <w:t>chung</w:t>
+      </w:r>
+      <w:proofErr w:type="spellEnd"/>
+      <w:r>
+        <w:t xml:space="preserve"> – </w:t>
+      </w:r>
+      <w:proofErr w:type="spellStart"/>
+      <w:r>
+        <w:t>chỉ</w:t>
+      </w:r>
+      <w:proofErr w:type="spellEnd"/>
+      <w:r>
+        <w:t xml:space="preserve"> </w:t>
+      </w:r>
+      <w:proofErr w:type="spellStart"/>
+      <w:r>
+        <w:t>thay</w:t>
+      </w:r>
+      <w:proofErr w:type="spellEnd"/>
+      <w:r>
+        <w:t xml:space="preserve"> </w:t>
+      </w:r>
+      <w:proofErr w:type="spellStart"/>
+      <w:r>
+        <w:t>đổi</w:t>
+      </w:r>
+      <w:proofErr w:type="spellEnd"/>
+      <w:r>
+        <w:t xml:space="preserve"> </w:t>
+      </w:r>
+      <w:proofErr w:type="spellStart"/>
+      <w:r>
+        <w:t>gameLogic</w:t>
+      </w:r>
+      <w:proofErr w:type="spellEnd"/>
+      <w:r>
+        <w:t>)</w:t>
+      </w:r>
+      <w:r>
+        <w:t xml:space="preserve">. </w:t>
+      </w:r>
+      <w:proofErr w:type="spellStart"/>
+      <w:r>
+        <w:t>Có</w:t>
+      </w:r>
+      <w:proofErr w:type="spellEnd"/>
+      <w:r>
+        <w:t xml:space="preserve"> </w:t>
+      </w:r>
+      <w:proofErr w:type="spellStart"/>
+      <w:r>
+        <w:t>thể</w:t>
+      </w:r>
+      <w:proofErr w:type="spellEnd"/>
+      <w:r>
+        <w:t xml:space="preserve"> item </w:t>
+      </w:r>
+      <w:proofErr w:type="spellStart"/>
+      <w:r>
+        <w:t>itiếc</w:t>
+      </w:r>
+      <w:proofErr w:type="spellEnd"/>
+      <w:r>
+        <w:t xml:space="preserve"> </w:t>
+      </w:r>
+      <w:proofErr w:type="spellStart"/>
+      <w:r>
+        <w:t>gì</w:t>
+      </w:r>
+      <w:proofErr w:type="spellEnd"/>
+      <w:r>
+        <w:t xml:space="preserve"> </w:t>
+      </w:r>
+      <w:proofErr w:type="spellStart"/>
+      <w:r>
+        <w:t>đó</w:t>
+      </w:r>
+      <w:proofErr w:type="spellEnd"/>
+      <w:r>
+        <w:t xml:space="preserve"> </w:t>
+      </w:r>
+      <w:proofErr w:type="spellStart"/>
+      <w:r>
+        <w:t>tuỳ</w:t>
+      </w:r>
+      <w:proofErr w:type="spellEnd"/>
+      <w:r>
+        <w:t xml:space="preserve"> </w:t>
+      </w:r>
+      <w:proofErr w:type="spellStart"/>
+      <w:r>
+        <w:t>ông</w:t>
+      </w:r>
+      <w:proofErr w:type="spellEnd"/>
+      <w:r>
+        <w:t>.</w:t>
       </w:r>
     </w:p>
     <w:p>
-      <w:r>
-        <w:t>Quân: làm racing game, cụ thể:</w:t>
+      <w:proofErr w:type="spellStart"/>
+      <w:r>
+        <w:t>Quân</w:t>
+      </w:r>
+      <w:proofErr w:type="spellEnd"/>
+      <w:r>
+        <w:t xml:space="preserve">: </w:t>
+      </w:r>
+      <w:proofErr w:type="spellStart"/>
+      <w:r>
+        <w:t>làm</w:t>
+      </w:r>
+      <w:proofErr w:type="spellEnd"/>
+      <w:r>
+        <w:t xml:space="preserve"> racing game, </w:t>
+      </w:r>
+      <w:proofErr w:type="spellStart"/>
+      <w:r>
+        <w:t>cụ</w:t>
+      </w:r>
+      <w:proofErr w:type="spellEnd"/>
+      <w:r>
+        <w:t xml:space="preserve"> </w:t>
+      </w:r>
+      <w:proofErr w:type="spellStart"/>
+      <w:r>
+        <w:t>thể</w:t>
+      </w:r>
+      <w:proofErr w:type="spellEnd"/>
+      <w:r>
+        <w:t>:</w:t>
       </w:r>
     </w:p>
     <w:p>
@@ -132,8 +2429,183 @@
           <w:numId w:val="3"/>
         </w:numPr>
       </w:pPr>
-      <w:r>
-        <w:t>Đua đúng nghĩa, ko có chặn, chỉ có đá, đây là game nhanh….để tăng tính hấp dẫn và giảm thời gian chơi.</w:t>
+      <w:proofErr w:type="spellStart"/>
+      <w:r>
+        <w:t>Đua</w:t>
+      </w:r>
+      <w:proofErr w:type="spellEnd"/>
+      <w:r>
+        <w:t xml:space="preserve"> </w:t>
+      </w:r>
+      <w:proofErr w:type="spellStart"/>
+      <w:r>
+        <w:t>đúng</w:t>
+      </w:r>
+      <w:proofErr w:type="spellEnd"/>
+      <w:r>
+        <w:t xml:space="preserve"> </w:t>
+      </w:r>
+      <w:proofErr w:type="spellStart"/>
+      <w:r>
+        <w:t>nghĩa</w:t>
+      </w:r>
+      <w:proofErr w:type="spellEnd"/>
+      <w:r>
+        <w:t xml:space="preserve">, </w:t>
+      </w:r>
+      <w:proofErr w:type="spellStart"/>
+      <w:proofErr w:type="gramStart"/>
+      <w:r>
+        <w:t>ko</w:t>
+      </w:r>
+      <w:proofErr w:type="spellEnd"/>
+      <w:proofErr w:type="gramEnd"/>
+      <w:r>
+        <w:t xml:space="preserve"> </w:t>
+      </w:r>
+      <w:proofErr w:type="spellStart"/>
+      <w:r>
+        <w:t>có</w:t>
+      </w:r>
+      <w:proofErr w:type="spellEnd"/>
+      <w:r>
+        <w:t xml:space="preserve"> </w:t>
+      </w:r>
+      <w:proofErr w:type="spellStart"/>
+      <w:r>
+        <w:t>chặn</w:t>
+      </w:r>
+      <w:proofErr w:type="spellEnd"/>
+      <w:r>
+        <w:t xml:space="preserve">, </w:t>
+      </w:r>
+      <w:proofErr w:type="spellStart"/>
+      <w:r>
+        <w:t>chỉ</w:t>
+      </w:r>
+      <w:proofErr w:type="spellEnd"/>
+      <w:r>
+        <w:t xml:space="preserve"> </w:t>
+      </w:r>
+      <w:proofErr w:type="spellStart"/>
+      <w:r>
+        <w:t>có</w:t>
+      </w:r>
+      <w:proofErr w:type="spellEnd"/>
+      <w:r>
+        <w:t xml:space="preserve"> </w:t>
+      </w:r>
+      <w:proofErr w:type="spellStart"/>
+      <w:r>
+        <w:t>đá</w:t>
+      </w:r>
+      <w:proofErr w:type="spellEnd"/>
+      <w:r>
+        <w:t xml:space="preserve">, </w:t>
+      </w:r>
+      <w:proofErr w:type="spellStart"/>
+      <w:r>
+        <w:t>đây</w:t>
+      </w:r>
+      <w:proofErr w:type="spellEnd"/>
+      <w:r>
+        <w:t xml:space="preserve"> </w:t>
+      </w:r>
+      <w:proofErr w:type="spellStart"/>
+      <w:r>
+        <w:t>là</w:t>
+      </w:r>
+      <w:proofErr w:type="spellEnd"/>
+      <w:r>
+        <w:t xml:space="preserve"> game </w:t>
+      </w:r>
+      <w:proofErr w:type="spellStart"/>
+      <w:r>
+        <w:t>nhanh</w:t>
+      </w:r>
+      <w:proofErr w:type="spellEnd"/>
+      <w:r>
+        <w:t>….</w:t>
+      </w:r>
+      <w:proofErr w:type="spellStart"/>
+      <w:r>
+        <w:t>để</w:t>
+      </w:r>
+      <w:proofErr w:type="spellEnd"/>
+      <w:r>
+        <w:t xml:space="preserve"> </w:t>
+      </w:r>
+      <w:proofErr w:type="spellStart"/>
+      <w:r>
+        <w:t>tăng</w:t>
+      </w:r>
+      <w:proofErr w:type="spellEnd"/>
+      <w:r>
+        <w:t xml:space="preserve"> </w:t>
+      </w:r>
+      <w:proofErr w:type="spellStart"/>
+      <w:r>
+        <w:t>tính</w:t>
+      </w:r>
+      <w:proofErr w:type="spellEnd"/>
+      <w:r>
+        <w:t xml:space="preserve"> </w:t>
+      </w:r>
+      <w:proofErr w:type="spellStart"/>
+      <w:r>
+        <w:t>hấp</w:t>
+      </w:r>
+      <w:proofErr w:type="spellEnd"/>
+      <w:r>
+        <w:t xml:space="preserve"> </w:t>
+      </w:r>
+      <w:proofErr w:type="spellStart"/>
+      <w:r>
+        <w:t>dẫn</w:t>
+      </w:r>
+      <w:proofErr w:type="spellEnd"/>
+      <w:r>
+        <w:t xml:space="preserve"> </w:t>
+      </w:r>
+      <w:proofErr w:type="spellStart"/>
+      <w:r>
+        <w:t>và</w:t>
+      </w:r>
+      <w:proofErr w:type="spellEnd"/>
+      <w:r>
+        <w:t xml:space="preserve"> </w:t>
+      </w:r>
+      <w:proofErr w:type="spellStart"/>
+      <w:r>
+        <w:t>giảm</w:t>
+      </w:r>
+      <w:proofErr w:type="spellEnd"/>
+      <w:r>
+        <w:t xml:space="preserve"> </w:t>
+      </w:r>
+      <w:proofErr w:type="spellStart"/>
+      <w:r>
+        <w:t>thời</w:t>
+      </w:r>
+      <w:proofErr w:type="spellEnd"/>
+      <w:r>
+        <w:t xml:space="preserve"> </w:t>
+      </w:r>
+      <w:proofErr w:type="spellStart"/>
+      <w:r>
+        <w:t>gian</w:t>
+      </w:r>
+      <w:proofErr w:type="spellEnd"/>
+      <w:r>
+        <w:t xml:space="preserve"> </w:t>
+      </w:r>
+      <w:proofErr w:type="spellStart"/>
+      <w:r>
+        <w:t>chơi</w:t>
+      </w:r>
+      <w:proofErr w:type="spellEnd"/>
+      <w:r>
+        <w:t>.</w:t>
       </w:r>
     </w:p>
     <w:p>
@@ -144,9 +2616,11 @@
           <w:numId w:val="3"/>
         </w:numPr>
       </w:pPr>
+      <w:proofErr w:type="spellStart"/>
       <w:r>
         <w:t>GameRule</w:t>
       </w:r>
+      <w:proofErr w:type="spellEnd"/>
     </w:p>
     <w:p>
       <w:pPr>
@@ -161,9 +2635,67 @@
       </w:r>
     </w:p>
     <w:p>
-      <w:r>
-        <w:t>Sơn: lo phần âm thanh, hiệu ứng, cụ thể</w:t>
-      </w:r>
+      <w:proofErr w:type="spellStart"/>
+      <w:r>
+        <w:t>Sơn</w:t>
+      </w:r>
+      <w:proofErr w:type="spellEnd"/>
+      <w:r>
+        <w:t xml:space="preserve">: lo </w:t>
+      </w:r>
+      <w:proofErr w:type="spellStart"/>
+      <w:r>
+        <w:t>phần</w:t>
+      </w:r>
+      <w:proofErr w:type="spellEnd"/>
+      <w:r>
+        <w:t xml:space="preserve"> </w:t>
+      </w:r>
+      <w:proofErr w:type="spellStart"/>
+      <w:r>
+        <w:t>âm</w:t>
+      </w:r>
+      <w:proofErr w:type="spellEnd"/>
+      <w:r>
+        <w:t xml:space="preserve"> </w:t>
+      </w:r>
+      <w:proofErr w:type="spellStart"/>
+      <w:r>
+        <w:t>thanh</w:t>
+      </w:r>
+      <w:proofErr w:type="spellEnd"/>
+      <w:r>
+        <w:t xml:space="preserve">, </w:t>
+      </w:r>
+      <w:proofErr w:type="spellStart"/>
+      <w:r>
+        <w:t>hiệu</w:t>
+      </w:r>
+      <w:proofErr w:type="spellEnd"/>
+      <w:r>
+        <w:t xml:space="preserve"> </w:t>
+      </w:r>
+      <w:proofErr w:type="spellStart"/>
+      <w:r>
+        <w:t>ứng</w:t>
+      </w:r>
+      <w:proofErr w:type="spellEnd"/>
+      <w:r>
+        <w:t xml:space="preserve">, </w:t>
+      </w:r>
+      <w:proofErr w:type="spellStart"/>
+      <w:r>
+        <w:t>cụ</w:t>
+      </w:r>
+      <w:proofErr w:type="spellEnd"/>
+      <w:r>
+        <w:t xml:space="preserve"> </w:t>
+      </w:r>
+      <w:proofErr w:type="spellStart"/>
+      <w:r>
+        <w:t>thể</w:t>
+      </w:r>
+      <w:proofErr w:type="spellEnd"/>
     </w:p>
     <w:p>
       <w:pPr>
@@ -173,8 +2705,69 @@
           <w:numId w:val="3"/>
         </w:numPr>
       </w:pPr>
-      <w:r>
-        <w:t>Xử lý phần âm thanh move, born, die, kick sao cho đúng.</w:t>
+      <w:proofErr w:type="spellStart"/>
+      <w:r>
+        <w:t>Xử</w:t>
+      </w:r>
+      <w:proofErr w:type="spellEnd"/>
+      <w:r>
+        <w:t xml:space="preserve"> </w:t>
+      </w:r>
+      <w:proofErr w:type="spellStart"/>
+      <w:r>
+        <w:t>lý</w:t>
+      </w:r>
+      <w:proofErr w:type="spellEnd"/>
+      <w:r>
+        <w:t xml:space="preserve"> </w:t>
+      </w:r>
+      <w:proofErr w:type="spellStart"/>
+      <w:r>
+        <w:t>phần</w:t>
+      </w:r>
+      <w:proofErr w:type="spellEnd"/>
+      <w:r>
+        <w:t xml:space="preserve"> </w:t>
+      </w:r>
+      <w:proofErr w:type="spellStart"/>
+      <w:r>
+        <w:t>âm</w:t>
+      </w:r>
+      <w:proofErr w:type="spellEnd"/>
+      <w:r>
+        <w:t xml:space="preserve"> </w:t>
+      </w:r>
+      <w:proofErr w:type="spellStart"/>
+      <w:r>
+        <w:t>thanh</w:t>
+      </w:r>
+      <w:proofErr w:type="spellEnd"/>
+      <w:r>
+        <w:t xml:space="preserve"> move, born, die, kick </w:t>
+      </w:r>
+      <w:proofErr w:type="spellStart"/>
+      <w:r>
+        <w:t>sao</w:t>
+      </w:r>
+      <w:proofErr w:type="spellEnd"/>
+      <w:r>
+        <w:t xml:space="preserve"> </w:t>
+      </w:r>
+      <w:proofErr w:type="spellStart"/>
+      <w:r>
+        <w:t>cho</w:t>
+      </w:r>
+      <w:proofErr w:type="spellEnd"/>
+      <w:r>
+        <w:t xml:space="preserve"> </w:t>
+      </w:r>
+      <w:proofErr w:type="spellStart"/>
+      <w:r>
+        <w:t>đúng</w:t>
+      </w:r>
+      <w:proofErr w:type="spellEnd"/>
+      <w:r>
+        <w:t>.</w:t>
       </w:r>
     </w:p>
     <w:p>
@@ -185,8 +2778,221 @@
           <w:numId w:val="3"/>
         </w:numPr>
       </w:pPr>
-      <w:r>
-        <w:t>Âm thanh cho mỗi màn là khác nhau, classic âm nền khác, racing âm nền dồn dập hơn, modern thì tuỳ ý tưởng của ông Tài mà làm nhạc phù hợp.</w:t>
+      <w:proofErr w:type="spellStart"/>
+      <w:r>
+        <w:t>Âm</w:t>
+      </w:r>
+      <w:proofErr w:type="spellEnd"/>
+      <w:r>
+        <w:t xml:space="preserve"> </w:t>
+      </w:r>
+      <w:proofErr w:type="spellStart"/>
+      <w:r>
+        <w:t>thanh</w:t>
+      </w:r>
+      <w:proofErr w:type="spellEnd"/>
+      <w:r>
+        <w:t xml:space="preserve"> </w:t>
+      </w:r>
+      <w:proofErr w:type="spellStart"/>
+      <w:r>
+        <w:t>cho</w:t>
+      </w:r>
+      <w:proofErr w:type="spellEnd"/>
+      <w:r>
+        <w:t xml:space="preserve"> </w:t>
+      </w:r>
+      <w:proofErr w:type="spellStart"/>
+      <w:r>
+        <w:t>mỗi</w:t>
+      </w:r>
+      <w:proofErr w:type="spellEnd"/>
+      <w:r>
+        <w:t xml:space="preserve"> </w:t>
+      </w:r>
+      <w:proofErr w:type="spellStart"/>
+      <w:r>
+        <w:t>màn</w:t>
+      </w:r>
+      <w:proofErr w:type="spellEnd"/>
+      <w:r>
+        <w:t xml:space="preserve"> </w:t>
+      </w:r>
+      <w:proofErr w:type="spellStart"/>
+      <w:r>
+        <w:t>là</w:t>
+      </w:r>
+      <w:proofErr w:type="spellEnd"/>
+      <w:r>
+        <w:t xml:space="preserve"> </w:t>
+      </w:r>
+      <w:proofErr w:type="spellStart"/>
+      <w:r>
+        <w:t>khác</w:t>
+      </w:r>
+      <w:proofErr w:type="spellEnd"/>
+      <w:r>
+        <w:t xml:space="preserve"> </w:t>
+      </w:r>
+      <w:proofErr w:type="spellStart"/>
+      <w:r>
+        <w:t>nhau</w:t>
+      </w:r>
+      <w:proofErr w:type="spellEnd"/>
+      <w:r>
+        <w:t xml:space="preserve">, classic </w:t>
+      </w:r>
+      <w:proofErr w:type="spellStart"/>
+      <w:r>
+        <w:t>âm</w:t>
+      </w:r>
+      <w:proofErr w:type="spellEnd"/>
+      <w:r>
+        <w:t xml:space="preserve"> </w:t>
+      </w:r>
+      <w:proofErr w:type="spellStart"/>
+      <w:r>
+        <w:t>nền</w:t>
+      </w:r>
+      <w:proofErr w:type="spellEnd"/>
+      <w:r>
+        <w:t xml:space="preserve"> </w:t>
+      </w:r>
+      <w:proofErr w:type="spellStart"/>
+      <w:r>
+        <w:t>khác</w:t>
+      </w:r>
+      <w:proofErr w:type="spellEnd"/>
+      <w:r>
+        <w:t xml:space="preserve">, racing </w:t>
+      </w:r>
+      <w:proofErr w:type="spellStart"/>
+      <w:r>
+        <w:t>âm</w:t>
+      </w:r>
+      <w:proofErr w:type="spellEnd"/>
+      <w:r>
+        <w:t xml:space="preserve"> </w:t>
+      </w:r>
+      <w:proofErr w:type="spellStart"/>
+      <w:r>
+        <w:t>nền</w:t>
+      </w:r>
+      <w:proofErr w:type="spellEnd"/>
+      <w:r>
+        <w:t xml:space="preserve"> </w:t>
+      </w:r>
+      <w:proofErr w:type="spellStart"/>
+      <w:r>
+        <w:t>dồn</w:t>
+      </w:r>
+      <w:proofErr w:type="spellEnd"/>
+      <w:r>
+        <w:t xml:space="preserve"> </w:t>
+      </w:r>
+      <w:proofErr w:type="spellStart"/>
+      <w:r>
+        <w:t>dập</w:t>
+      </w:r>
+      <w:proofErr w:type="spellEnd"/>
+      <w:r>
+        <w:t xml:space="preserve"> </w:t>
+      </w:r>
+      <w:proofErr w:type="spellStart"/>
+      <w:r>
+        <w:t>hơn</w:t>
+      </w:r>
+      <w:proofErr w:type="spellEnd"/>
+      <w:r>
+        <w:t xml:space="preserve">, modern </w:t>
+      </w:r>
+      <w:proofErr w:type="spellStart"/>
+      <w:r>
+        <w:t>thì</w:t>
+      </w:r>
+      <w:proofErr w:type="spellEnd"/>
+      <w:r>
+        <w:t xml:space="preserve"> </w:t>
+      </w:r>
+      <w:proofErr w:type="spellStart"/>
+      <w:r>
+        <w:t>tuỳ</w:t>
+      </w:r>
+      <w:proofErr w:type="spellEnd"/>
+      <w:r>
+        <w:t xml:space="preserve"> ý </w:t>
+      </w:r>
+      <w:proofErr w:type="spellStart"/>
+      <w:r>
+        <w:t>tưởng</w:t>
+      </w:r>
+      <w:proofErr w:type="spellEnd"/>
+      <w:r>
+        <w:t xml:space="preserve"> </w:t>
+      </w:r>
+      <w:proofErr w:type="spellStart"/>
+      <w:r>
+        <w:t>của</w:t>
+      </w:r>
+      <w:proofErr w:type="spellEnd"/>
+      <w:r>
+        <w:t xml:space="preserve"> </w:t>
+      </w:r>
+      <w:proofErr w:type="spellStart"/>
+      <w:r>
+        <w:t>ông</w:t>
+      </w:r>
+      <w:proofErr w:type="spellEnd"/>
+      <w:r>
+        <w:t xml:space="preserve"> </w:t>
+      </w:r>
+      <w:proofErr w:type="spellStart"/>
+      <w:r>
+        <w:t>Tài</w:t>
+      </w:r>
+      <w:proofErr w:type="spellEnd"/>
+      <w:r>
+        <w:t xml:space="preserve"> </w:t>
+      </w:r>
+      <w:proofErr w:type="spellStart"/>
+      <w:r>
+        <w:t>mà</w:t>
+      </w:r>
+      <w:proofErr w:type="spellEnd"/>
+      <w:r>
+        <w:t xml:space="preserve"> </w:t>
+      </w:r>
+      <w:proofErr w:type="spellStart"/>
+      <w:r>
+        <w:t>làm</w:t>
+      </w:r>
+      <w:proofErr w:type="spellEnd"/>
+      <w:r>
+        <w:t xml:space="preserve"> </w:t>
+      </w:r>
+      <w:proofErr w:type="spellStart"/>
+      <w:r>
+        <w:t>nhạc</w:t>
+      </w:r>
+      <w:proofErr w:type="spellEnd"/>
+      <w:r>
+        <w:t xml:space="preserve"> </w:t>
+      </w:r>
+      <w:proofErr w:type="spellStart"/>
+      <w:r>
+        <w:t>phù</w:t>
+      </w:r>
+      <w:proofErr w:type="spellEnd"/>
+      <w:r>
+        <w:t xml:space="preserve"> </w:t>
+      </w:r>
+      <w:proofErr w:type="spellStart"/>
+      <w:r>
+        <w:t>hợp</w:t>
+      </w:r>
+      <w:proofErr w:type="spellEnd"/>
+      <w:r>
+        <w:t>.</w:t>
       </w:r>
     </w:p>
     <w:p>
@@ -197,9 +3003,43 @@
           <w:numId w:val="3"/>
         </w:numPr>
       </w:pPr>
-      <w:r>
-        <w:t>Làm phần hiệu ứng đá</w:t>
-      </w:r>
+      <w:proofErr w:type="spellStart"/>
+      <w:r>
+        <w:t>Làm</w:t>
+      </w:r>
+      <w:proofErr w:type="spellEnd"/>
+      <w:r>
+        <w:t xml:space="preserve"> </w:t>
+      </w:r>
+      <w:proofErr w:type="spellStart"/>
+      <w:r>
+        <w:t>phần</w:t>
+      </w:r>
+      <w:proofErr w:type="spellEnd"/>
+      <w:r>
+        <w:t xml:space="preserve"> </w:t>
+      </w:r>
+      <w:proofErr w:type="spellStart"/>
+      <w:r>
+        <w:t>hiệu</w:t>
+      </w:r>
+      <w:proofErr w:type="spellEnd"/>
+      <w:r>
+        <w:t xml:space="preserve"> </w:t>
+      </w:r>
+      <w:proofErr w:type="spellStart"/>
+      <w:r>
+        <w:t>ứng</w:t>
+      </w:r>
+      <w:proofErr w:type="spellEnd"/>
+      <w:r>
+        <w:t xml:space="preserve"> </w:t>
+      </w:r>
+      <w:proofErr w:type="spellStart"/>
+      <w:r>
+        <w:t>đá</w:t>
+      </w:r>
+      <w:proofErr w:type="spellEnd"/>
     </w:p>
     <w:p>
       <w:pPr>
@@ -212,8 +3052,6 @@
       <w:r>
         <w:t>Save game/load game</w:t>
       </w:r>
-      <w:bookmarkStart w:id="0" w:name="_GoBack"/>
-      <w:bookmarkEnd w:id="0"/>
     </w:p>
     <w:sectPr>
       <w:pgSz w:w="12240" w:h="15840"/>
@@ -1307,7 +4145,7 @@
   <a:extraClrSchemeLst/>
   <a:extLst>
     <a:ext uri="{05A4C25C-085E-4340-85A3-A5531E510DB2}">
-      <thm15:themeFamily xmlns="" xmlns:thm15="http://schemas.microsoft.com/office/thememl/2012/main" name="Office Theme" id="{62F939B6-93AF-4DB8-9C6B-D6C7DFDC589F}" vid="{4A3C46E8-61CC-4603-A589-7422A47A8E4A}"/>
+      <thm15:themeFamily xmlns:thm15="http://schemas.microsoft.com/office/thememl/2012/main" xmlns="" name="Office Theme" id="{62F939B6-93AF-4DB8-9C6B-D6C7DFDC589F}" vid="{4A3C46E8-61CC-4603-A589-7422A47A8E4A}"/>
     </a:ext>
   </a:extLst>
 </a:theme>

</xml_diff>